<commit_message>
re-run IBM and fit gam
using "sablike'' params
</commit_message>
<xml_diff>
--- a/writing/S2_FR/kapur_etal_S1 TEE TB.docx
+++ b/writing/S2_FR/kapur_etal_S1 TEE TB.docx
@@ -1,6 +1,6 @@
 
 <file path=word/document.xml><?xml version="1.0" encoding="utf-8"?>
-<w:document xmlns:wpc="http://schemas.microsoft.com/office/word/2010/wordprocessingCanvas" xmlns:cx="http://schemas.microsoft.com/office/drawing/2014/chartex" xmlns:mc="http://schemas.openxmlformats.org/markup-compatibility/2006" xmlns:o="urn:schemas-microsoft-com:office:office" xmlns:r="http://schemas.openxmlformats.org/officeDocument/2006/relationships" xmlns:m="http://schemas.openxmlformats.org/officeDocument/2006/math" xmlns:v="urn:schemas-microsoft-com:vml" xmlns:wp14="http://schemas.microsoft.com/office/word/2010/wordprocessingDrawing" xmlns:wp="http://schemas.openxmlformats.org/drawingml/2006/wordprocessingDrawing" xmlns:w10="urn:schemas-microsoft-com:office:word" xmlns:w="http://schemas.openxmlformats.org/wordprocessingml/2006/main" xmlns:w14="http://schemas.microsoft.com/office/word/2010/wordml" xmlns:w15="http://schemas.microsoft.com/office/word/2012/wordml" xmlns:w16se="http://schemas.microsoft.com/office/word/2015/wordml/symex" xmlns:wpg="http://schemas.microsoft.com/office/word/2010/wordprocessingGroup" xmlns:wpi="http://schemas.microsoft.com/office/word/2010/wordprocessingInk" xmlns:wne="http://schemas.microsoft.com/office/word/2006/wordml" xmlns:wps="http://schemas.microsoft.com/office/word/2010/wordprocessingShape" mc:Ignorable="w14 w15 w16se wp14">
+<w:document xmlns:wpc="http://schemas.microsoft.com/office/word/2010/wordprocessingCanvas" xmlns:cx="http://schemas.microsoft.com/office/drawing/2014/chartex" xmlns:cx1="http://schemas.microsoft.com/office/drawing/2015/9/8/chartex" xmlns:cx2="http://schemas.microsoft.com/office/drawing/2015/10/21/chartex" xmlns:cx3="http://schemas.microsoft.com/office/drawing/2016/5/9/chartex" xmlns:cx4="http://schemas.microsoft.com/office/drawing/2016/5/10/chartex" xmlns:cx5="http://schemas.microsoft.com/office/drawing/2016/5/11/chartex" xmlns:cx6="http://schemas.microsoft.com/office/drawing/2016/5/12/chartex" xmlns:cx7="http://schemas.microsoft.com/office/drawing/2016/5/13/chartex" xmlns:cx8="http://schemas.microsoft.com/office/drawing/2016/5/14/chartex" xmlns:mc="http://schemas.openxmlformats.org/markup-compatibility/2006" xmlns:aink="http://schemas.microsoft.com/office/drawing/2016/ink" xmlns:am3d="http://schemas.microsoft.com/office/drawing/2017/model3d" xmlns:o="urn:schemas-microsoft-com:office:office" xmlns:r="http://schemas.openxmlformats.org/officeDocument/2006/relationships" xmlns:m="http://schemas.openxmlformats.org/officeDocument/2006/math" xmlns:v="urn:schemas-microsoft-com:vml" xmlns:wp14="http://schemas.microsoft.com/office/word/2010/wordprocessingDrawing" xmlns:wp="http://schemas.openxmlformats.org/drawingml/2006/wordprocessingDrawing" xmlns:w10="urn:schemas-microsoft-com:office:word" xmlns:w="http://schemas.openxmlformats.org/wordprocessingml/2006/main" xmlns:w14="http://schemas.microsoft.com/office/word/2010/wordml" xmlns:w15="http://schemas.microsoft.com/office/word/2012/wordml" xmlns:w16cid="http://schemas.microsoft.com/office/word/2016/wordml/cid" xmlns:w16se="http://schemas.microsoft.com/office/word/2015/wordml/symex" xmlns:wpg="http://schemas.microsoft.com/office/word/2010/wordprocessingGroup" xmlns:wpi="http://schemas.microsoft.com/office/word/2010/wordprocessingInk" xmlns:wne="http://schemas.microsoft.com/office/word/2006/wordml" xmlns:wps="http://schemas.microsoft.com/office/word/2010/wordprocessingShape" mc:Ignorable="w14 w15 w16se w16cid wp14">
   <w:body>
     <w:p>
       <w:pPr>
@@ -243,23 +243,7 @@
           <w:color w:val="222222"/>
           <w:shd w:val="clear" w:color="auto" w:fill="FFFFFF"/>
         </w:rPr>
-        <w:t xml:space="preserve"> </w:t>
-      </w:r>
-      <w:proofErr w:type="spellStart"/>
-      <w:r>
-        <w:rPr>
-          <w:color w:val="222222"/>
-          <w:shd w:val="clear" w:color="auto" w:fill="FFFFFF"/>
-        </w:rPr>
-        <w:t>Fenske</w:t>
-      </w:r>
-      <w:proofErr w:type="spellEnd"/>
-      <w:r>
-        <w:rPr>
-          <w:color w:val="222222"/>
-          <w:shd w:val="clear" w:color="auto" w:fill="FFFFFF"/>
-        </w:rPr>
-        <w:t>, K.</w:t>
+        <w:t xml:space="preserve"> Fenske, K.</w:t>
       </w:r>
       <w:r>
         <w:rPr>
@@ -585,7 +569,7 @@
       <w:r>
         <w:t xml:space="preserve">Corresponding author: </w:t>
       </w:r>
-      <w:hyperlink r:id="rId10" w:history="1">
+      <w:hyperlink r:id="rId11" w:history="1">
         <w:r>
           <w:rPr>
             <w:rStyle w:val="Hyperlink"/>
@@ -1012,7 +996,7 @@
           <w:iCs/>
         </w:rPr>
         <w:sectPr>
-          <w:footerReference w:type="default" r:id="rId11"/>
+          <w:footerReference w:type="default" r:id="rId12"/>
           <w:pgSz w:w="12240" w:h="15840"/>
           <w:pgMar w:top="1440" w:right="1440" w:bottom="1440" w:left="1440" w:header="720" w:footer="720" w:gutter="0"/>
           <w:lnNumType w:countBy="1" w:restart="continuous"/>
@@ -4061,17 +4045,7 @@
                       <w:sz w:val="32"/>
                       <w:szCs w:val="32"/>
                     </w:rPr>
-                    <m:t>+</m:t>
-                  </w:ins>
-                </m:r>
-                <m:r>
-                  <w:ins w:id="25" w:author="Trevor Branch" w:date="2019-07-17T16:38:00Z">
-                    <w:rPr>
-                      <w:rFonts w:ascii="Cambria Math" w:hAnsi="Cambria Math"/>
-                      <w:sz w:val="32"/>
-                      <w:szCs w:val="32"/>
-                    </w:rPr>
-                    <m:t>α</m:t>
+                    <m:t>+α</m:t>
                   </w:ins>
                 </m:r>
               </m:e>
@@ -4175,7 +4149,7 @@
               </m:sSubPr>
               <m:e>
                 <m:r>
-                  <w:ins w:id="26" w:author="Trevor Branch" w:date="2019-07-17T16:38:00Z">
+                  <w:ins w:id="25" w:author="Trevor Branch" w:date="2019-07-17T16:38:00Z">
                     <w:rPr>
                       <w:rFonts w:ascii="Cambria Math" w:hAnsi="Cambria Math"/>
                     </w:rPr>
@@ -4185,7 +4159,7 @@
                 <m:sSup>
                   <m:sSupPr>
                     <m:ctrlPr>
-                      <w:del w:id="27" w:author="Trevor Branch" w:date="2019-07-17T16:38:00Z">
+                      <w:del w:id="26" w:author="Trevor Branch" w:date="2019-07-17T16:38:00Z">
                         <w:rPr>
                           <w:rFonts w:ascii="Cambria Math" w:hAnsi="Cambria Math"/>
                           <w:i/>
@@ -4195,7 +4169,7 @@
                   </m:sSupPr>
                   <m:e>
                     <m:r>
-                      <w:del w:id="28" w:author="Trevor Branch" w:date="2019-07-17T16:38:00Z">
+                      <w:del w:id="27" w:author="Trevor Branch" w:date="2019-07-17T16:38:00Z">
                         <w:rPr>
                           <w:rFonts w:ascii="Cambria Math" w:hAnsi="Cambria Math"/>
                         </w:rPr>
@@ -4205,7 +4179,7 @@
                   </m:e>
                   <m:sup>
                     <m:r>
-                      <w:del w:id="29" w:author="Trevor Branch" w:date="2019-07-17T16:38:00Z">
+                      <w:del w:id="28" w:author="Trevor Branch" w:date="2019-07-17T16:38:00Z">
                         <w:rPr>
                           <w:rFonts w:ascii="Cambria Math" w:hAnsi="Cambria Math"/>
                         </w:rPr>
@@ -4266,7 +4240,7 @@
               </m:e>
               <m:sup>
                 <m:r>
-                  <w:del w:id="30" w:author="Trevor Branch" w:date="2019-07-17T16:38:00Z">
+                  <w:del w:id="29" w:author="Trevor Branch" w:date="2019-07-17T16:38:00Z">
                     <w:rPr>
                       <w:rFonts w:ascii="Cambria Math" w:hAnsi="Cambria Math"/>
                     </w:rPr>
@@ -4286,7 +4260,7 @@
           </m:sub>
         </m:sSub>
       </m:oMath>
-      <w:del w:id="31" w:author="Trevor Branch" w:date="2019-07-17T16:38:00Z">
+      <w:del w:id="30" w:author="Trevor Branch" w:date="2019-07-17T16:38:00Z">
         <w:r>
           <w:delText xml:space="preserve">, </w:delText>
         </w:r>
@@ -4654,8 +4628,8 @@
       <w:r>
         <w:t xml:space="preserve">. </w:t>
       </w:r>
-      <w:bookmarkStart w:id="32" w:name="_Hlk3457523"/>
-      <w:bookmarkStart w:id="33" w:name="_Hlk2063522"/>
+      <w:bookmarkStart w:id="31" w:name="_Hlk3457523"/>
+      <w:bookmarkStart w:id="32" w:name="_Hlk2063522"/>
       <w:r>
         <w:t xml:space="preserve">These steps are repeated </w:t>
       </w:r>
@@ -4668,64 +4642,64 @@
       <w:r>
         <w:t>years and longitudes</w:t>
       </w:r>
+      <w:bookmarkEnd w:id="31"/>
+      <w:r>
+        <w:t xml:space="preserve">. For each parameter, we identify </w:t>
+      </w:r>
+      <w:r>
+        <w:t xml:space="preserve">at which </w:t>
+      </w:r>
+      <w:r>
+        <w:t>predictor</w:t>
+      </w:r>
+      <w:r>
+        <w:t xml:space="preserve"> value (</w:t>
+      </w:r>
+      <w:r>
+        <w:t>e.g.,</w:t>
+      </w:r>
+      <w:r>
+        <w:t xml:space="preserve"> latitude) </w:t>
+      </w:r>
+      <w:r>
+        <w:t xml:space="preserve">the maximum absolute value of the first derivative is </w:t>
+      </w:r>
+      <w:r>
+        <w:t>obtained;</w:t>
+      </w:r>
+      <w:r>
+        <w:t xml:space="preserve"> this is rounded to the nearest </w:t>
+      </w:r>
+      <w:r>
+        <w:t>integer and</w:t>
+      </w:r>
+      <w:r>
+        <w:t xml:space="preserve"> defined as the “breakpoint”</w:t>
+      </w:r>
+      <w:r>
+        <w:t xml:space="preserve"> </w:t>
+      </w:r>
+      <w:r>
+        <w:t xml:space="preserve">if </w:t>
+      </w:r>
+      <w:r>
+        <w:t xml:space="preserve">its 95% confidence interval does not include </w:t>
+      </w:r>
+      <w:commentRangeStart w:id="33"/>
+      <w:r>
+        <w:t>zero</w:t>
+      </w:r>
+      <w:commentRangeEnd w:id="33"/>
+      <w:r>
+        <w:rPr>
+          <w:rStyle w:val="CommentReference"/>
+        </w:rPr>
+        <w:commentReference w:id="33"/>
+      </w:r>
+      <w:r>
+        <w:t xml:space="preserve">. </w:t>
+      </w:r>
       <w:bookmarkEnd w:id="32"/>
-      <w:r>
-        <w:t xml:space="preserve">. For each parameter, we identify </w:t>
-      </w:r>
-      <w:r>
-        <w:t xml:space="preserve">at which </w:t>
-      </w:r>
-      <w:r>
-        <w:t>predictor</w:t>
-      </w:r>
-      <w:r>
-        <w:t xml:space="preserve"> value (</w:t>
-      </w:r>
-      <w:r>
-        <w:t>e.g.,</w:t>
-      </w:r>
-      <w:r>
-        <w:t xml:space="preserve"> latitude) </w:t>
-      </w:r>
-      <w:r>
-        <w:t xml:space="preserve">the maximum absolute value of the first derivative is </w:t>
-      </w:r>
-      <w:r>
-        <w:t>obtained;</w:t>
-      </w:r>
-      <w:r>
-        <w:t xml:space="preserve"> this is rounded to the nearest </w:t>
-      </w:r>
-      <w:r>
-        <w:t>integer and</w:t>
-      </w:r>
-      <w:r>
-        <w:t xml:space="preserve"> defined as the “breakpoint”</w:t>
-      </w:r>
-      <w:r>
-        <w:t xml:space="preserve"> </w:t>
-      </w:r>
-      <w:r>
-        <w:t xml:space="preserve">if </w:t>
-      </w:r>
-      <w:r>
-        <w:t xml:space="preserve">its 95% confidence interval does not include </w:t>
-      </w:r>
-      <w:commentRangeStart w:id="34"/>
-      <w:r>
-        <w:t>zero</w:t>
-      </w:r>
-      <w:commentRangeEnd w:id="34"/>
-      <w:r>
-        <w:rPr>
-          <w:rStyle w:val="CommentReference"/>
-        </w:rPr>
-        <w:commentReference w:id="34"/>
-      </w:r>
-      <w:r>
-        <w:t xml:space="preserve">. </w:t>
-      </w:r>
-      <w:bookmarkEnd w:id="33"/>
       <w:r>
         <w:t xml:space="preserve">The rounding step was implemented to ease comparison in the simulation study; we did not wish to treat a breakpoint estimate as incorrect if it </w:t>
       </w:r>
@@ -5023,7 +4997,7 @@
           <w:rFonts w:eastAsiaTheme="minorEastAsia"/>
         </w:rPr>
       </w:pPr>
-      <w:bookmarkStart w:id="35" w:name="_Ref5721864"/>
+      <w:bookmarkStart w:id="34" w:name="_Ref5721864"/>
       <w:r>
         <w:t xml:space="preserve">Equation </w:t>
       </w:r>
@@ -5057,7 +5031,7 @@
         </w:rPr>
         <w:fldChar w:fldCharType="end"/>
       </w:r>
-      <w:bookmarkEnd w:id="35"/>
+      <w:bookmarkEnd w:id="34"/>
       <w:r>
         <w:t xml:space="preserve"> </w:t>
       </w:r>
@@ -5378,42 +5352,42 @@
       <w:r>
         <w:t xml:space="preserve">). </w:t>
       </w:r>
+      <w:commentRangeStart w:id="35"/>
+      <w:r>
+        <w:t xml:space="preserve">The </w:t>
+      </w:r>
+      <w:r>
+        <w:t>IBM is</w:t>
+      </w:r>
+      <w:r>
+        <w:t xml:space="preserve"> capable of </w:t>
+      </w:r>
+      <w:r>
+        <w:t xml:space="preserve">simulating </w:t>
+      </w:r>
+      <w:r>
+        <w:t xml:space="preserve">individual characteristics by following the life history processes (survival, growth, and </w:t>
+      </w:r>
       <w:commentRangeStart w:id="36"/>
       <w:r>
-        <w:t xml:space="preserve">The </w:t>
-      </w:r>
-      <w:r>
-        <w:t>IBM is</w:t>
-      </w:r>
-      <w:r>
-        <w:t xml:space="preserve"> capable of </w:t>
-      </w:r>
-      <w:r>
-        <w:t xml:space="preserve">simulating </w:t>
-      </w:r>
-      <w:r>
-        <w:t xml:space="preserve">individual characteristics by following the life history processes (survival, growth, and </w:t>
-      </w:r>
-      <w:commentRangeStart w:id="37"/>
-      <w:r>
         <w:t>reproduction</w:t>
       </w:r>
-      <w:commentRangeEnd w:id="37"/>
+      <w:commentRangeEnd w:id="36"/>
       <w:r>
         <w:rPr>
           <w:rStyle w:val="CommentReference"/>
         </w:rPr>
-        <w:commentReference w:id="37"/>
+        <w:commentReference w:id="36"/>
       </w:r>
       <w:r>
         <w:t xml:space="preserve">) of individual fish. </w:t>
       </w:r>
-      <w:commentRangeEnd w:id="36"/>
+      <w:commentRangeEnd w:id="35"/>
       <w:r>
         <w:rPr>
           <w:rStyle w:val="CommentReference"/>
         </w:rPr>
-        <w:commentReference w:id="36"/>
+        <w:commentReference w:id="35"/>
       </w:r>
       <w:r>
         <w:t xml:space="preserve">We simulate </w:t>
@@ -5712,7 +5686,7 @@
         <w:spacing w:before="120" w:after="120" w:line="276" w:lineRule="auto"/>
         <w:jc w:val="both"/>
       </w:pPr>
-      <w:bookmarkStart w:id="38" w:name="_Ref5721903"/>
+      <w:bookmarkStart w:id="37" w:name="_Ref5721903"/>
       <w:r>
         <w:t xml:space="preserve">Equation </w:t>
       </w:r>
@@ -5746,7 +5720,7 @@
         </w:rPr>
         <w:fldChar w:fldCharType="end"/>
       </w:r>
-      <w:bookmarkEnd w:id="38"/>
+      <w:bookmarkEnd w:id="37"/>
       <w:r>
         <w:t xml:space="preserve"> </w:t>
       </w:r>
@@ -6004,7 +5978,7 @@
         <w:spacing w:after="0" w:line="276" w:lineRule="auto"/>
         <w:jc w:val="both"/>
       </w:pPr>
-      <w:bookmarkStart w:id="39" w:name="_Hlk2063641"/>
+      <w:bookmarkStart w:id="38" w:name="_Hlk2063641"/>
       <w:r>
         <w:t>w</w:t>
       </w:r>
@@ -6272,15 +6246,7 @@
         <w:t>two</w:t>
       </w:r>
       <w:r>
-        <w:t xml:space="preserve"> </w:t>
-      </w:r>
-      <w:proofErr w:type="gramStart"/>
-      <w:r>
-        <w:t>growth</w:t>
-      </w:r>
-      <w:proofErr w:type="gramEnd"/>
-      <w:r>
-        <w:t xml:space="preserve"> </w:t>
+        <w:t xml:space="preserve"> growth </w:t>
       </w:r>
       <w:r>
         <w:t xml:space="preserve">“Regimes” </w:t>
@@ -6327,7 +6293,7 @@
         </w:rPr>
         <w:t xml:space="preserve">in </w:t>
       </w:r>
-      <w:bookmarkStart w:id="40" w:name="_Hlk8634348"/>
+      <w:bookmarkStart w:id="39" w:name="_Hlk8634348"/>
       <w:r>
         <w:rPr>
           <w:i/>
@@ -6364,7 +6330,7 @@
         </w:rPr>
         <w:t xml:space="preserve"> </w:t>
       </w:r>
-      <w:bookmarkEnd w:id="40"/>
+      <w:bookmarkEnd w:id="39"/>
       <w:r>
         <w:rPr>
           <w:rFonts w:eastAsiaTheme="minorEastAsia"/>
@@ -6695,16 +6661,16 @@
       <w:r>
         <w:t xml:space="preserve">Figure </w:t>
       </w:r>
-      <w:commentRangeStart w:id="41"/>
+      <w:commentRangeStart w:id="40"/>
       <w:r>
         <w:t>A1</w:t>
       </w:r>
-      <w:commentRangeEnd w:id="41"/>
+      <w:commentRangeEnd w:id="40"/>
       <w:r>
         <w:rPr>
           <w:rStyle w:val="CommentReference"/>
         </w:rPr>
-        <w:commentReference w:id="41"/>
+        <w:commentReference w:id="40"/>
       </w:r>
       <w:r>
         <w:t>.</w:t>
@@ -6761,27 +6727,71 @@
       <w:r>
         <w:t xml:space="preserve"> </w:t>
       </w:r>
+      <w:commentRangeStart w:id="41"/>
+      <w:r>
+        <w:t xml:space="preserve">were designed to represent </w:t>
+      </w:r>
+      <w:r>
+        <w:t xml:space="preserve">a variety of </w:t>
+      </w:r>
+      <w:r>
+        <w:t xml:space="preserve">possibilities </w:t>
+      </w:r>
+      <w:r>
+        <w:t>in spatial growth variation</w:t>
+      </w:r>
+      <w:r>
+        <w:t xml:space="preserve">, with one test of the ability to </w:t>
+      </w:r>
+      <w:r>
+        <w:t xml:space="preserve">identify </w:t>
+      </w:r>
+      <w:r>
+        <w:t>a temporal regime change in growth</w:t>
+      </w:r>
+      <w:commentRangeEnd w:id="41"/>
+      <w:r>
+        <w:rPr>
+          <w:rStyle w:val="CommentReference"/>
+        </w:rPr>
+        <w:commentReference w:id="41"/>
+      </w:r>
+      <w:r>
+        <w:t>;</w:t>
+      </w:r>
       <w:commentRangeStart w:id="42"/>
       <w:r>
-        <w:t xml:space="preserve">were designed to represent </w:t>
-      </w:r>
-      <w:r>
-        <w:t xml:space="preserve">a variety of </w:t>
-      </w:r>
-      <w:r>
-        <w:t xml:space="preserve">possibilities </w:t>
-      </w:r>
-      <w:r>
-        <w:t>in spatial growth variation</w:t>
-      </w:r>
-      <w:r>
-        <w:t xml:space="preserve">, with one test of the ability to </w:t>
-      </w:r>
-      <w:r>
-        <w:t xml:space="preserve">identify </w:t>
-      </w:r>
-      <w:r>
-        <w:t>a temporal regime change in growth</w:t>
+        <w:t xml:space="preserve"> all simulated datasets were fit using link function </w:t>
+      </w:r>
+      <w:r>
+        <w:rPr>
+          <w:i/>
+        </w:rPr>
+        <w:t>g</w:t>
+      </w:r>
+      <w:r>
+        <w:t xml:space="preserve"> with smoothing functions </w:t>
+      </w:r>
+      <w:r>
+        <w:rPr>
+          <w:i/>
+        </w:rPr>
+        <w:t xml:space="preserve">f </w:t>
+      </w:r>
+      <w:r>
+        <w:t xml:space="preserve">for both spatial covariates as well as </w:t>
+      </w:r>
+      <w:r>
+        <w:t xml:space="preserve">for </w:t>
+      </w:r>
+      <w:r>
+        <w:t>year</w:t>
+      </w:r>
+      <w:r>
+        <w:t>.</w:t>
+      </w:r>
+      <w:r>
+        <w:t xml:space="preserve"> </w:t>
       </w:r>
       <w:commentRangeEnd w:id="42"/>
       <w:r>
@@ -6791,50 +6801,6 @@
         <w:commentReference w:id="42"/>
       </w:r>
       <w:r>
-        <w:t>;</w:t>
-      </w:r>
-      <w:commentRangeStart w:id="43"/>
-      <w:r>
-        <w:t xml:space="preserve"> all simulated datasets were fit using link function </w:t>
-      </w:r>
-      <w:r>
-        <w:rPr>
-          <w:i/>
-        </w:rPr>
-        <w:t>g</w:t>
-      </w:r>
-      <w:r>
-        <w:t xml:space="preserve"> with smoothing functions </w:t>
-      </w:r>
-      <w:r>
-        <w:rPr>
-          <w:i/>
-        </w:rPr>
-        <w:t xml:space="preserve">f </w:t>
-      </w:r>
-      <w:r>
-        <w:t xml:space="preserve">for both spatial covariates as well as </w:t>
-      </w:r>
-      <w:r>
-        <w:t xml:space="preserve">for </w:t>
-      </w:r>
-      <w:r>
-        <w:t>year</w:t>
-      </w:r>
-      <w:r>
-        <w:t>.</w:t>
-      </w:r>
-      <w:r>
-        <w:t xml:space="preserve"> </w:t>
-      </w:r>
-      <w:commentRangeEnd w:id="43"/>
-      <w:r>
-        <w:rPr>
-          <w:rStyle w:val="CommentReference"/>
-        </w:rPr>
-        <w:commentReference w:id="43"/>
-      </w:r>
-      <w:r>
         <w:rPr>
           <w:rFonts w:eastAsiaTheme="minorEastAsia"/>
         </w:rPr>
@@ -6946,6 +6912,7 @@
         </w:rPr>
         <w:t xml:space="preserve">. </w:t>
       </w:r>
+      <w:bookmarkStart w:id="43" w:name="_Hlk20137723"/>
       <w:commentRangeStart w:id="44"/>
       <w:r>
         <w:rPr>
@@ -7291,6 +7258,7 @@
       <w:r>
         <w:t xml:space="preserve"> </w:t>
       </w:r>
+      <w:bookmarkEnd w:id="43"/>
       <w:commentRangeStart w:id="66"/>
       <w:ins w:id="67" w:author="Tim Essington [2]" w:date="2019-07-08T18:17:00Z">
         <w:r>
@@ -7595,6 +7563,7 @@
         <w:t xml:space="preserve"> the predicted length at the endpoints of the estimated growth curve (</w:t>
       </w:r>
       <w:commentRangeStart w:id="72"/>
+      <w:commentRangeStart w:id="73"/>
       <w:r>
         <w:fldChar w:fldCharType="begin"/>
       </w:r>
@@ -7715,6 +7684,13 @@
           <w:rStyle w:val="CommentReference"/>
         </w:rPr>
         <w:commentReference w:id="72"/>
+      </w:r>
+      <w:commentRangeEnd w:id="73"/>
+      <w:r>
+        <w:rPr>
+          <w:rStyle w:val="CommentReference"/>
+        </w:rPr>
+        <w:commentReference w:id="73"/>
       </w:r>
     </w:p>
     <w:p>
@@ -7733,7 +7709,7 @@
           <w:i w:val="0"/>
         </w:rPr>
       </w:pPr>
-      <w:bookmarkStart w:id="73" w:name="_Ref5258267"/>
+      <w:bookmarkStart w:id="74" w:name="_Ref5258267"/>
       <w:r>
         <w:rPr>
           <w:i w:val="0"/>
@@ -7770,7 +7746,7 @@
         </w:rPr>
         <w:t>etrics</w:t>
       </w:r>
-      <w:bookmarkEnd w:id="73"/>
+      <w:bookmarkEnd w:id="74"/>
     </w:p>
     <w:p>
       <w:pPr>
@@ -7822,16 +7798,24 @@
       <w:r>
         <w:t xml:space="preserve"> </w:t>
       </w:r>
-      <w:commentRangeStart w:id="74"/>
+      <w:commentRangeStart w:id="75"/>
+      <w:commentRangeStart w:id="76"/>
       <w:r>
         <w:t xml:space="preserve">latitude, longitude, </w:t>
       </w:r>
-      <w:commentRangeEnd w:id="74"/>
+      <w:commentRangeEnd w:id="75"/>
       <w:r>
         <w:rPr>
           <w:rStyle w:val="CommentReference"/>
         </w:rPr>
-        <w:commentReference w:id="74"/>
+        <w:commentReference w:id="75"/>
+      </w:r>
+      <w:commentRangeEnd w:id="76"/>
+      <w:r>
+        <w:rPr>
+          <w:rStyle w:val="CommentReference"/>
+        </w:rPr>
+        <w:commentReference w:id="76"/>
       </w:r>
       <w:r>
         <w:t xml:space="preserve">and </w:t>
@@ -8365,7 +8349,7 @@
       <w:r>
         <w:rPr>
           <w:i/>
-          <w:rPrChange w:id="75" w:author="Trevor Branch" w:date="2019-07-17T16:45:00Z">
+          <w:rPrChange w:id="77" w:author="Trevor Branch" w:date="2019-07-17T16:45:00Z">
             <w:rPr/>
           </w:rPrChange>
         </w:rPr>
@@ -8522,7 +8506,7 @@
       </w:r>
     </w:p>
     <w:bookmarkEnd w:id="18"/>
-    <w:bookmarkEnd w:id="39"/>
+    <w:bookmarkEnd w:id="38"/>
     <w:p>
       <w:pPr>
         <w:pStyle w:val="Heading2"/>
@@ -8932,7 +8916,7 @@
         <w:ind w:firstLine="360"/>
         <w:jc w:val="both"/>
       </w:pPr>
-      <w:commentRangeStart w:id="76"/>
+      <w:commentRangeStart w:id="78"/>
       <w:r>
         <w:lastRenderedPageBreak/>
         <w:t xml:space="preserve">In constructing the GAM, we investigated the use of an AR1 temporal structure for the residual </w:t>
@@ -8969,12 +8953,12 @@
       <w:r>
         <w:t xml:space="preserve"> with lags of 1 to 3 years, but these models did not improve AICc over the initial model (without autoregressive structure). </w:t>
       </w:r>
-      <w:commentRangeEnd w:id="76"/>
+      <w:commentRangeEnd w:id="78"/>
       <w:r>
         <w:rPr>
           <w:rStyle w:val="CommentReference"/>
         </w:rPr>
-        <w:commentReference w:id="76"/>
+        <w:commentReference w:id="78"/>
       </w:r>
       <w:r>
         <w:t xml:space="preserve">We re-aggregated </w:t>
@@ -9515,14 +9499,14 @@
         <w:spacing w:before="0" w:line="276" w:lineRule="auto"/>
         <w:jc w:val="both"/>
       </w:pPr>
-      <w:bookmarkStart w:id="77" w:name="_Ref5718407"/>
+      <w:bookmarkStart w:id="79" w:name="_Ref5718407"/>
       <w:r>
         <w:t xml:space="preserve">3.1 </w:t>
       </w:r>
       <w:r>
         <w:t>Simulation Study</w:t>
       </w:r>
-      <w:bookmarkEnd w:id="77"/>
+      <w:bookmarkEnd w:id="79"/>
     </w:p>
     <w:p>
       <w:pPr>
@@ -9572,17 +9556,17 @@
       <w:r>
         <w:t xml:space="preserve"> </w:t>
       </w:r>
-      <w:del w:id="78" w:author="Tim Essington [2]" w:date="2019-07-08T18:58:00Z">
+      <w:del w:id="80" w:author="Tim Essington [2]" w:date="2019-07-08T18:58:00Z">
         <w:r>
           <w:delText xml:space="preserve">with </w:delText>
         </w:r>
       </w:del>
-      <w:ins w:id="79" w:author="Tim Essington [2]" w:date="2019-07-08T18:58:00Z">
+      <w:ins w:id="81" w:author="Tim Essington [2]" w:date="2019-07-08T18:58:00Z">
         <w:r>
           <w:t>except when</w:t>
         </w:r>
       </w:ins>
-      <w:del w:id="80" w:author="Tim Essington [2]" w:date="2019-07-08T18:58:00Z">
+      <w:del w:id="82" w:author="Tim Essington [2]" w:date="2019-07-08T18:58:00Z">
         <w:r>
           <w:delText>the exception</w:delText>
         </w:r>
@@ -9602,17 +9586,17 @@
       <w:r>
         <w:t xml:space="preserve"> longitude</w:t>
       </w:r>
-      <w:ins w:id="81" w:author="Tim Essington [2]" w:date="2019-07-08T18:58:00Z">
+      <w:ins w:id="83" w:author="Tim Essington [2]" w:date="2019-07-08T18:58:00Z">
         <w:r>
           <w:t>. In this ca</w:t>
         </w:r>
       </w:ins>
-      <w:ins w:id="82" w:author="Tim Essington [2]" w:date="2019-07-08T18:59:00Z">
+      <w:ins w:id="84" w:author="Tim Essington [2]" w:date="2019-07-08T18:59:00Z">
         <w:r>
           <w:t xml:space="preserve">se it </w:t>
         </w:r>
       </w:ins>
-      <w:del w:id="83" w:author="Tim Essington [2]" w:date="2019-07-08T18:59:00Z">
+      <w:del w:id="85" w:author="Tim Essington [2]" w:date="2019-07-08T18:59:00Z">
         <w:r>
           <w:delText xml:space="preserve">, where it </w:delText>
         </w:r>
@@ -9913,20 +9897,29 @@
       <w:r>
         <w:t xml:space="preserve"> </w:t>
       </w:r>
-      <w:commentRangeStart w:id="84"/>
+      <w:commentRangeStart w:id="86"/>
+      <w:commentRangeStart w:id="87"/>
       <w:r>
         <w:t>over 90</w:t>
       </w:r>
       <w:r>
         <w:t>% of simulations</w:t>
       </w:r>
-      <w:commentRangeEnd w:id="84"/>
+      <w:commentRangeEnd w:id="86"/>
       <w:r>
         <w:rPr>
           <w:rStyle w:val="CommentReference"/>
           <w:iCs w:val="0"/>
         </w:rPr>
-        <w:commentReference w:id="84"/>
+        <w:commentReference w:id="86"/>
+      </w:r>
+      <w:commentRangeEnd w:id="87"/>
+      <w:r>
+        <w:rPr>
+          <w:rStyle w:val="CommentReference"/>
+          <w:iCs w:val="0"/>
+        </w:rPr>
+        <w:commentReference w:id="87"/>
       </w:r>
       <w:r>
         <w:t xml:space="preserve"> without breaks</w:t>
@@ -10000,11 +9993,9 @@
       <w:r>
         <w:t xml:space="preserve">50° </w:t>
       </w:r>
-      <w:proofErr w:type="gramStart"/>
       <w:r>
         <w:t>longitude</w:t>
       </w:r>
-      <w:proofErr w:type="gramEnd"/>
       <w:r>
         <w:t xml:space="preserve"> </w:t>
       </w:r>
@@ -10261,7 +10252,7 @@
       <w:r>
         <w:t xml:space="preserve">. </w:t>
       </w:r>
-      <w:commentRangeStart w:id="85"/>
+      <w:commentRangeStart w:id="88"/>
       <w:r>
         <w:t>In</w:t>
       </w:r>
@@ -10405,12 +10396,12 @@
       <w:r>
         <w:t xml:space="preserve"> </w:t>
       </w:r>
-      <w:commentRangeEnd w:id="85"/>
+      <w:commentRangeEnd w:id="88"/>
       <w:r>
         <w:rPr>
           <w:rStyle w:val="CommentReference"/>
         </w:rPr>
-        <w:commentReference w:id="85"/>
+        <w:commentReference w:id="88"/>
       </w:r>
     </w:p>
     <w:p>
@@ -11014,7 +11005,7 @@
       <w:r>
         <w:t xml:space="preserve"> </w:t>
       </w:r>
-      <w:del w:id="86" w:author="Tim Essington [2]" w:date="2019-07-08T19:05:00Z">
+      <w:del w:id="89" w:author="Tim Essington [2]" w:date="2019-07-08T19:05:00Z">
         <w:r>
           <w:delText xml:space="preserve">for the scenario </w:delText>
         </w:r>
@@ -11022,7 +11013,7 @@
           <w:delText>in which</w:delText>
         </w:r>
       </w:del>
-      <w:ins w:id="87" w:author="Tim Essington [2]" w:date="2019-07-08T19:05:00Z">
+      <w:ins w:id="90" w:author="Tim Essington [2]" w:date="2019-07-08T19:05:00Z">
         <w:r>
           <w:t>when</w:t>
         </w:r>
@@ -11036,7 +11027,7 @@
       <w:r>
         <w:t xml:space="preserve">egimes </w:t>
       </w:r>
-      <w:del w:id="88" w:author="Tim Essington [2]" w:date="2019-07-08T19:05:00Z">
+      <w:del w:id="91" w:author="Tim Essington [2]" w:date="2019-07-08T19:05:00Z">
         <w:r>
           <w:delText xml:space="preserve">1 and 2 </w:delText>
         </w:r>
@@ -11044,7 +11035,7 @@
       <w:r>
         <w:t xml:space="preserve">overlapped </w:t>
       </w:r>
-      <w:ins w:id="89" w:author="Tim Essington [2]" w:date="2019-07-08T19:05:00Z">
+      <w:ins w:id="92" w:author="Tim Essington [2]" w:date="2019-07-08T19:05:00Z">
         <w:r>
           <w:t xml:space="preserve">in space </w:t>
         </w:r>
@@ -11052,16 +11043,16 @@
       <w:r>
         <w:t>(</w:t>
       </w:r>
-      <w:commentRangeStart w:id="90"/>
+      <w:commentRangeStart w:id="93"/>
       <w:r>
         <w:t>which had the advantage of being ‘matched’ whenever the breakpoint fell within 20° to 25°</w:t>
       </w:r>
-      <w:commentRangeEnd w:id="90"/>
+      <w:commentRangeEnd w:id="93"/>
       <w:r>
         <w:rPr>
           <w:rStyle w:val="CommentReference"/>
         </w:rPr>
-        <w:commentReference w:id="90"/>
+        <w:commentReference w:id="93"/>
       </w:r>
       <w:r>
         <w:t>)</w:t>
@@ -11420,19 +11411,19 @@
         <w:ind w:firstLine="360"/>
         <w:jc w:val="both"/>
       </w:pPr>
-      <w:commentRangeStart w:id="91"/>
+      <w:commentRangeStart w:id="94"/>
       <w:r>
         <w:t xml:space="preserve">We observed </w:t>
       </w:r>
       <w:r>
         <w:t>dec</w:t>
       </w:r>
-      <w:commentRangeEnd w:id="91"/>
+      <w:commentRangeEnd w:id="94"/>
       <w:r>
         <w:rPr>
           <w:rStyle w:val="CommentReference"/>
         </w:rPr>
-        <w:commentReference w:id="91"/>
+        <w:commentReference w:id="94"/>
       </w:r>
       <w:r>
         <w:t>reased ability</w:t>
@@ -12281,7 +12272,7 @@
       <w:r>
         <w:t>.</w:t>
       </w:r>
-      <w:commentRangeStart w:id="92"/>
+      <w:commentRangeStart w:id="95"/>
       <w:r>
         <w:t xml:space="preserve"> </w:t>
       </w:r>
@@ -12351,12 +12342,12 @@
       <w:r>
         <w:t>egion 3</w:t>
       </w:r>
-      <w:commentRangeEnd w:id="92"/>
+      <w:commentRangeEnd w:id="95"/>
       <w:r>
         <w:rPr>
           <w:rStyle w:val="CommentReference"/>
         </w:rPr>
-        <w:commentReference w:id="92"/>
+        <w:commentReference w:id="95"/>
       </w:r>
       <w:r>
         <w:t>)</w:t>
@@ -14473,7 +14464,7 @@
         <w:spacing w:after="0" w:line="360" w:lineRule="auto"/>
         <w:jc w:val="both"/>
       </w:pPr>
-      <w:bookmarkStart w:id="93" w:name="_Hlk2063740"/>
+      <w:bookmarkStart w:id="97" w:name="_Hlk2063740"/>
       <w:r>
         <w:rPr>
           <w:noProof/>
@@ -14496,7 +14487,7 @@
                     </pic:cNvPicPr>
                   </pic:nvPicPr>
                   <pic:blipFill>
-                    <a:blip r:embed="rId12" cstate="print">
+                    <a:blip r:embed="rId13" cstate="print">
                       <a:extLst>
                         <a:ext uri="{28A0092B-C50C-407E-A947-70E740481C1C}">
                           <a14:useLocalDpi xmlns:a14="http://schemas.microsoft.com/office/drawing/2010/main" val="0"/>
@@ -14533,7 +14524,7 @@
         <w:spacing w:after="0"/>
         <w:jc w:val="both"/>
       </w:pPr>
-      <w:bookmarkStart w:id="94" w:name="_Ref2061301"/>
+      <w:bookmarkStart w:id="98" w:name="_Ref2061301"/>
       <w:r>
         <w:t xml:space="preserve">Figure </w:t>
       </w:r>
@@ -14567,7 +14558,7 @@
         </w:rPr>
         <w:fldChar w:fldCharType="end"/>
       </w:r>
-      <w:bookmarkEnd w:id="94"/>
+      <w:bookmarkEnd w:id="98"/>
       <w:r>
         <w:t xml:space="preserve">. </w:t>
       </w:r>
@@ -14575,13 +14566,8 @@
         <w:t>(</w:t>
       </w:r>
       <w:proofErr w:type="spellStart"/>
-      <w:proofErr w:type="gramStart"/>
-      <w:r>
-        <w:t>a,c</w:t>
-      </w:r>
-      <w:proofErr w:type="gramEnd"/>
-      <w:r>
-        <w:t>,e</w:t>
+      <w:r>
+        <w:t>a,c,e</w:t>
       </w:r>
       <w:proofErr w:type="spellEnd"/>
       <w:r>
@@ -14604,12 +14590,12 @@
       <w:r>
         <w:t xml:space="preserve"> No break points were detected by the GAM.</w:t>
       </w:r>
-      <w:ins w:id="95" w:author="Trevor Branch" w:date="2019-07-17T16:53:00Z">
+      <w:ins w:id="99" w:author="Trevor Branch" w:date="2019-07-17T16:53:00Z">
         <w:r>
           <w:t xml:space="preserve"> [make the circles MUCH smaller]</w:t>
         </w:r>
       </w:ins>
-      <w:ins w:id="96" w:author="Trevor Branch" w:date="2019-07-17T16:56:00Z">
+      <w:ins w:id="100" w:author="Trevor Branch" w:date="2019-07-17T16:56:00Z">
         <w:r>
           <w:t xml:space="preserve"> this is weird that there are samples in </w:t>
         </w:r>
@@ -14630,7 +14616,7 @@
           <w:t xml:space="preserve"> areas where there are no samples in the example below. It would have been easier to </w:t>
         </w:r>
       </w:ins>
-      <w:ins w:id="97" w:author="Trevor Branch" w:date="2019-07-17T16:57:00Z">
+      <w:ins w:id="101" w:author="Trevor Branch" w:date="2019-07-17T16:57:00Z">
         <w:r>
           <w:t xml:space="preserve">have keep the same sampling region here as in Figure 2 for </w:t>
         </w:r>
@@ -14654,7 +14640,7 @@
         <w:pStyle w:val="Caption"/>
         <w:spacing w:after="0"/>
         <w:sectPr>
-          <w:footerReference w:type="default" r:id="rId13"/>
+          <w:footerReference w:type="default" r:id="rId14"/>
           <w:pgSz w:w="12240" w:h="15840"/>
           <w:pgMar w:top="1440" w:right="1440" w:bottom="1440" w:left="1440" w:header="720" w:footer="720" w:gutter="0"/>
           <w:cols w:space="720"/>
@@ -14670,7 +14656,7 @@
         <w:pStyle w:val="Caption"/>
         <w:spacing w:after="0" w:line="360" w:lineRule="auto"/>
       </w:pPr>
-      <w:bookmarkStart w:id="98" w:name="_Hlk3275656"/>
+      <w:bookmarkStart w:id="102" w:name="_Hlk3275656"/>
       <w:r>
         <w:rPr>
           <w:noProof/>
@@ -14694,7 +14680,7 @@
                     </pic:cNvPicPr>
                   </pic:nvPicPr>
                   <pic:blipFill>
-                    <a:blip r:embed="rId14" cstate="print">
+                    <a:blip r:embed="rId15" cstate="print">
                       <a:extLst>
                         <a:ext uri="{28A0092B-C50C-407E-A947-70E740481C1C}">
                           <a14:useLocalDpi xmlns:a14="http://schemas.microsoft.com/office/drawing/2010/main" val="0"/>
@@ -14736,7 +14722,7 @@
         <w:spacing w:after="0"/>
         <w:jc w:val="both"/>
       </w:pPr>
-      <w:bookmarkStart w:id="99" w:name="_Ref2061305"/>
+      <w:bookmarkStart w:id="103" w:name="_Ref2061305"/>
       <w:r>
         <w:t xml:space="preserve">Figure </w:t>
       </w:r>
@@ -14770,7 +14756,7 @@
         </w:rPr>
         <w:fldChar w:fldCharType="end"/>
       </w:r>
-      <w:bookmarkEnd w:id="99"/>
+      <w:bookmarkEnd w:id="103"/>
       <w:r>
         <w:t xml:space="preserve">. </w:t>
       </w:r>
@@ -14778,11 +14764,9 @@
         <w:t>(</w:t>
       </w:r>
       <w:proofErr w:type="spellStart"/>
-      <w:proofErr w:type="gramStart"/>
       <w:r>
         <w:t>a,c</w:t>
       </w:r>
-      <w:proofErr w:type="gramEnd"/>
       <w:r>
         <w:t>,e</w:t>
       </w:r>
@@ -14884,7 +14868,7 @@
       <w:pPr>
         <w:spacing w:after="0" w:line="360" w:lineRule="auto"/>
       </w:pPr>
-      <w:bookmarkStart w:id="100" w:name="_Hlk2063726"/>
+      <w:bookmarkStart w:id="104" w:name="_Hlk2063726"/>
       <w:r>
         <w:rPr>
           <w:noProof/>
@@ -14906,7 +14890,7 @@
                     <pic:cNvPicPr/>
                   </pic:nvPicPr>
                   <pic:blipFill>
-                    <a:blip r:embed="rId15" cstate="print">
+                    <a:blip r:embed="rId16" cstate="print">
                       <a:extLst>
                         <a:ext uri="{28A0092B-C50C-407E-A947-70E740481C1C}">
                           <a14:useLocalDpi xmlns:a14="http://schemas.microsoft.com/office/drawing/2010/main" val="0"/>
@@ -14938,7 +14922,7 @@
         <w:spacing w:after="0" w:line="240" w:lineRule="auto"/>
         <w:jc w:val="both"/>
       </w:pPr>
-      <w:bookmarkStart w:id="101" w:name="_Ref2004405"/>
+      <w:bookmarkStart w:id="105" w:name="_Ref2004405"/>
       <w:r>
         <w:t xml:space="preserve">Figure </w:t>
       </w:r>
@@ -14972,7 +14956,7 @@
         </w:rPr>
         <w:fldChar w:fldCharType="end"/>
       </w:r>
-      <w:bookmarkEnd w:id="101"/>
+      <w:bookmarkEnd w:id="105"/>
       <w:r>
         <w:t xml:space="preserve">. Example dataset for each of the scenarios in </w:t>
       </w:r>
@@ -15042,10 +15026,10 @@
           <w:docGrid w:linePitch="360"/>
         </w:sectPr>
       </w:pPr>
-      <w:bookmarkStart w:id="102" w:name="_Ref5206683"/>
-      <w:bookmarkStart w:id="103" w:name="_Ref5206675"/>
-      <w:bookmarkEnd w:id="100"/>
-      <w:ins w:id="104" w:author="Trevor Branch" w:date="2019-07-17T16:55:00Z">
+      <w:bookmarkStart w:id="106" w:name="_Ref5206683"/>
+      <w:bookmarkStart w:id="107" w:name="_Ref5206675"/>
+      <w:bookmarkEnd w:id="104"/>
+      <w:ins w:id="108" w:author="Trevor Branch" w:date="2019-07-17T16:55:00Z">
         <w:r>
           <w:t>smaller circles</w:t>
         </w:r>
@@ -15078,7 +15062,7 @@
                     <pic:cNvPicPr/>
                   </pic:nvPicPr>
                   <pic:blipFill>
-                    <a:blip r:embed="rId16" cstate="print">
+                    <a:blip r:embed="rId17" cstate="print">
                       <a:extLst>
                         <a:ext uri="{28A0092B-C50C-407E-A947-70E740481C1C}">
                           <a14:useLocalDpi xmlns:a14="http://schemas.microsoft.com/office/drawing/2010/main" val="0"/>
@@ -15117,7 +15101,7 @@
           <w:docGrid w:linePitch="360"/>
         </w:sectPr>
       </w:pPr>
-      <w:bookmarkStart w:id="105" w:name="_Ref8913735"/>
+      <w:bookmarkStart w:id="109" w:name="_Ref8913735"/>
       <w:r>
         <w:t xml:space="preserve">Figure </w:t>
       </w:r>
@@ -15151,12 +15135,12 @@
         </w:rPr>
         <w:fldChar w:fldCharType="end"/>
       </w:r>
-      <w:bookmarkEnd w:id="102"/>
-      <w:bookmarkEnd w:id="105"/>
+      <w:bookmarkEnd w:id="106"/>
+      <w:bookmarkEnd w:id="109"/>
       <w:r>
         <w:t xml:space="preserve">. </w:t>
       </w:r>
-      <w:bookmarkStart w:id="106" w:name="_Hlk8631453"/>
+      <w:bookmarkStart w:id="110" w:name="_Hlk8631453"/>
       <w:r>
         <w:t xml:space="preserve">a) coverage probabilities for </w:t>
       </w:r>
@@ -15175,7 +15159,7 @@
       <w:r>
         <w:rPr>
           <w:i/>
-          <w:rPrChange w:id="107" w:author="Trevor Branch" w:date="2019-07-17T16:56:00Z">
+          <w:rPrChange w:id="111" w:author="Trevor Branch" w:date="2019-07-17T16:56:00Z">
             <w:rPr/>
           </w:rPrChange>
         </w:rPr>
@@ -15193,7 +15177,7 @@
       <w:r>
         <w:rPr>
           <w:i/>
-          <w:rPrChange w:id="108" w:author="Trevor Branch" w:date="2019-07-17T16:56:00Z">
+          <w:rPrChange w:id="112" w:author="Trevor Branch" w:date="2019-07-17T16:56:00Z">
             <w:rPr/>
           </w:rPrChange>
         </w:rPr>
@@ -15250,8 +15234,8 @@
       <w:r>
         <w:t>were detected.</w:t>
       </w:r>
-      <w:bookmarkEnd w:id="103"/>
-      <w:bookmarkEnd w:id="106"/>
+      <w:bookmarkEnd w:id="107"/>
+      <w:bookmarkEnd w:id="110"/>
     </w:p>
     <w:p>
       <w:pPr>
@@ -15259,8 +15243,8 @@
         <w:spacing w:after="0" w:line="360" w:lineRule="auto"/>
       </w:pPr>
     </w:p>
-    <w:bookmarkEnd w:id="93"/>
-    <w:bookmarkEnd w:id="98"/>
+    <w:bookmarkEnd w:id="97"/>
+    <w:bookmarkEnd w:id="102"/>
     <w:p>
       <w:pPr>
         <w:spacing w:after="0" w:line="360" w:lineRule="auto"/>
@@ -15285,7 +15269,7 @@
                     <pic:cNvPicPr/>
                   </pic:nvPicPr>
                   <pic:blipFill>
-                    <a:blip r:embed="rId17" cstate="print">
+                    <a:blip r:embed="rId18" cstate="print">
                       <a:extLst>
                         <a:ext uri="{28A0092B-C50C-407E-A947-70E740481C1C}">
                           <a14:useLocalDpi xmlns:a14="http://schemas.microsoft.com/office/drawing/2010/main" val="0"/>
@@ -15318,7 +15302,7 @@
         <w:spacing w:after="0"/>
         <w:jc w:val="both"/>
       </w:pPr>
-      <w:bookmarkStart w:id="109" w:name="_Ref532305639"/>
+      <w:bookmarkStart w:id="113" w:name="_Ref532305639"/>
       <w:r>
         <w:t xml:space="preserve">Figure </w:t>
       </w:r>
@@ -15352,7 +15336,7 @@
         </w:rPr>
         <w:fldChar w:fldCharType="end"/>
       </w:r>
-      <w:bookmarkEnd w:id="109"/>
+      <w:bookmarkEnd w:id="113"/>
       <w:r>
         <w:t xml:space="preserve">. </w:t>
       </w:r>
@@ -15484,7 +15468,7 @@
                     </pic:cNvPicPr>
                   </pic:nvPicPr>
                   <pic:blipFill>
-                    <a:blip r:embed="rId18" cstate="print">
+                    <a:blip r:embed="rId19" cstate="print">
                       <a:extLst>
                         <a:ext uri="{28A0092B-C50C-407E-A947-70E740481C1C}">
                           <a14:useLocalDpi xmlns:a14="http://schemas.microsoft.com/office/drawing/2010/main" val="0"/>
@@ -15527,7 +15511,7 @@
           <w:docGrid w:linePitch="360"/>
         </w:sectPr>
       </w:pPr>
-      <w:bookmarkStart w:id="110" w:name="_Ref5721192"/>
+      <w:bookmarkStart w:id="114" w:name="_Ref5721192"/>
       <w:r>
         <w:t xml:space="preserve">Figure </w:t>
       </w:r>
@@ -15561,7 +15545,7 @@
         </w:rPr>
         <w:fldChar w:fldCharType="end"/>
       </w:r>
-      <w:bookmarkEnd w:id="110"/>
+      <w:bookmarkEnd w:id="114"/>
       <w:r>
         <w:rPr>
           <w:noProof/>
@@ -15652,7 +15636,7 @@
                     <pic:cNvPicPr/>
                   </pic:nvPicPr>
                   <pic:blipFill>
-                    <a:blip r:embed="rId19">
+                    <a:blip r:embed="rId20">
                       <a:extLst>
                         <a:ext uri="{28A0092B-C50C-407E-A947-70E740481C1C}">
                           <a14:useLocalDpi xmlns:a14="http://schemas.microsoft.com/office/drawing/2010/main" val="0"/>
@@ -15699,7 +15683,7 @@
           <w:docGrid w:linePitch="360"/>
         </w:sectPr>
       </w:pPr>
-      <w:bookmarkStart w:id="111" w:name="_Ref5281391"/>
+      <w:bookmarkStart w:id="115" w:name="_Ref5281391"/>
       <w:r>
         <w:t xml:space="preserve">Figure </w:t>
       </w:r>
@@ -15733,7 +15717,7 @@
         </w:rPr>
         <w:fldChar w:fldCharType="end"/>
       </w:r>
-      <w:bookmarkEnd w:id="111"/>
+      <w:bookmarkEnd w:id="115"/>
       <w:r>
         <w:t>. Method-detected breakpoints (red dashed lines) and ecosystem-b</w:t>
       </w:r>
@@ -15743,7 +15727,7 @@
       <w:r>
         <w:t xml:space="preserve">sed break (blue dashed lines) used to delineate growth regions for sablefish. </w:t>
       </w:r>
-      <w:commentRangeStart w:id="112"/>
+      <w:commentRangeStart w:id="116"/>
       <w:r>
         <w:t>For illustration, points</w:t>
       </w:r>
@@ -15756,13 +15740,13 @@
       <w:r>
         <w:t xml:space="preserve"> 30 years</w:t>
       </w:r>
-      <w:commentRangeEnd w:id="112"/>
+      <w:commentRangeEnd w:id="116"/>
       <w:r>
         <w:rPr>
           <w:rStyle w:val="CommentReference"/>
           <w:iCs w:val="0"/>
         </w:rPr>
-        <w:commentReference w:id="112"/>
+        <w:commentReference w:id="116"/>
       </w:r>
       <w:r>
         <w:t>.</w:t>
@@ -15770,7 +15754,7 @@
       <w:r>
         <w:t xml:space="preserve"> Map made in R using current data from: </w:t>
       </w:r>
-      <w:hyperlink r:id="rId20" w:history="1">
+      <w:hyperlink r:id="rId21" w:history="1">
         <w:r>
           <w:rPr>
             <w:rStyle w:val="Hyperlink"/>
@@ -15781,7 +15765,7 @@
       <w:r>
         <w:t xml:space="preserve"> </w:t>
       </w:r>
-      <w:ins w:id="113" w:author="Trevor Branch" w:date="2019-07-17T16:58:00Z">
+      <w:ins w:id="118" w:author="Trevor Branch" w:date="2019-07-17T16:58:00Z">
         <w:r>
           <w:t xml:space="preserve"> [figures keep blinking in and out when I view them. I suggest  pasting  picture files in , e.g. .</w:t>
         </w:r>
@@ -15794,8 +15778,6 @@
           <w:t>.]</w:t>
         </w:r>
       </w:ins>
-      <w:bookmarkStart w:id="114" w:name="_GoBack"/>
-      <w:bookmarkEnd w:id="114"/>
     </w:p>
     <w:p>
       <w:pPr>
@@ -15822,7 +15804,7 @@
                     <pic:cNvPicPr/>
                   </pic:nvPicPr>
                   <pic:blipFill>
-                    <a:blip r:embed="rId21" cstate="print">
+                    <a:blip r:embed="rId22" cstate="print">
                       <a:extLst>
                         <a:ext uri="{28A0092B-C50C-407E-A947-70E740481C1C}">
                           <a14:useLocalDpi xmlns:a14="http://schemas.microsoft.com/office/drawing/2010/main" val="0"/>
@@ -15861,7 +15843,7 @@
           <w:docGrid w:linePitch="360"/>
         </w:sectPr>
       </w:pPr>
-      <w:bookmarkStart w:id="115" w:name="_Ref532305683"/>
+      <w:bookmarkStart w:id="119" w:name="_Ref532305683"/>
       <w:r>
         <w:t xml:space="preserve">Figure </w:t>
       </w:r>
@@ -15895,7 +15877,7 @@
         </w:rPr>
         <w:fldChar w:fldCharType="end"/>
       </w:r>
-      <w:bookmarkEnd w:id="115"/>
+      <w:bookmarkEnd w:id="119"/>
       <w:r>
         <w:t xml:space="preserve">. Fits of von Bertalanffy growth function </w:t>
       </w:r>
@@ -15986,7 +15968,7 @@
                 <w:szCs w:val="20"/>
               </w:rPr>
             </w:pPr>
-            <w:bookmarkStart w:id="116" w:name="_Ref525720559"/>
+            <w:bookmarkStart w:id="120" w:name="_Ref525720559"/>
             <w:r>
               <w:rPr>
                 <w:b/>
@@ -17737,7 +17719,7 @@
         <w:pStyle w:val="Caption"/>
         <w:spacing w:after="0"/>
       </w:pPr>
-      <w:bookmarkStart w:id="117" w:name="_Ref8372254"/>
+      <w:bookmarkStart w:id="121" w:name="_Ref8372254"/>
     </w:p>
     <w:p>
       <w:pPr>
@@ -17777,8 +17759,8 @@
         </w:rPr>
         <w:fldChar w:fldCharType="end"/>
       </w:r>
-      <w:bookmarkEnd w:id="116"/>
-      <w:bookmarkEnd w:id="117"/>
+      <w:bookmarkEnd w:id="120"/>
+      <w:bookmarkEnd w:id="121"/>
       <w:r>
         <w:t xml:space="preserve">. </w:t>
       </w:r>
@@ -17837,7 +17819,7 @@
     <w:p>
       <w:pPr>
         <w:sectPr>
-          <w:footerReference w:type="default" r:id="rId22"/>
+          <w:footerReference w:type="default" r:id="rId23"/>
           <w:pgSz w:w="15840" w:h="12240" w:orient="landscape"/>
           <w:pgMar w:top="1440" w:right="1440" w:bottom="1440" w:left="1440" w:header="720" w:footer="720" w:gutter="0"/>
           <w:cols w:space="720"/>
@@ -17873,7 +17855,7 @@
                 <w:b/>
               </w:rPr>
             </w:pPr>
-            <w:bookmarkStart w:id="118" w:name="_Hlk3275689"/>
+            <w:bookmarkStart w:id="122" w:name="_Hlk3275689"/>
             <w:r>
               <w:rPr>
                 <w:b/>
@@ -18259,8 +18241,8 @@
         <w:spacing w:before="240" w:after="0"/>
         <w:jc w:val="both"/>
       </w:pPr>
-      <w:bookmarkStart w:id="119" w:name="_Ref872431"/>
-      <w:bookmarkStart w:id="120" w:name="_Ref872422"/>
+      <w:bookmarkStart w:id="123" w:name="_Ref872431"/>
+      <w:bookmarkStart w:id="124" w:name="_Ref872422"/>
       <w:r>
         <w:t xml:space="preserve">Table </w:t>
       </w:r>
@@ -18294,7 +18276,7 @@
         </w:rPr>
         <w:fldChar w:fldCharType="end"/>
       </w:r>
-      <w:bookmarkEnd w:id="119"/>
+      <w:bookmarkEnd w:id="123"/>
       <w:r>
         <w:t xml:space="preserve">. Summary of </w:t>
       </w:r>
@@ -18310,7 +18292,7 @@
       <w:r>
         <w:t xml:space="preserve"> method </w:t>
       </w:r>
-      <w:bookmarkEnd w:id="120"/>
+      <w:bookmarkEnd w:id="124"/>
       <w:r>
         <w:t xml:space="preserve">given </w:t>
       </w:r>
@@ -18324,7 +18306,7 @@
         <w:spacing w:before="240" w:after="0" w:line="360" w:lineRule="auto"/>
       </w:pPr>
     </w:p>
-    <w:bookmarkEnd w:id="118"/>
+    <w:bookmarkEnd w:id="122"/>
     <w:p>
       <w:pPr>
         <w:pStyle w:val="Caption"/>
@@ -22147,7 +22129,7 @@
         <w:pStyle w:val="Caption"/>
         <w:spacing w:before="240" w:after="0"/>
       </w:pPr>
-      <w:bookmarkStart w:id="121" w:name="_Ref5376336"/>
+      <w:bookmarkStart w:id="125" w:name="_Ref5376336"/>
       <w:r>
         <w:t xml:space="preserve">Table </w:t>
       </w:r>
@@ -22181,7 +22163,7 @@
         </w:rPr>
         <w:fldChar w:fldCharType="end"/>
       </w:r>
-      <w:bookmarkEnd w:id="121"/>
+      <w:bookmarkEnd w:id="125"/>
       <w:r>
         <w:t xml:space="preserve">. </w:t>
       </w:r>
@@ -23527,21 +23509,7 @@
         <w:rPr>
           <w:lang w:val="en-AU"/>
         </w:rPr>
-        <w:t xml:space="preserve">This publication was [partially] funded by the Joint Institute for the Study of the Atmosphere and Ocean (JISAO) under NOAA Cooperative </w:t>
-      </w:r>
-      <w:proofErr w:type="gramStart"/>
-      <w:r>
-        <w:rPr>
-          <w:lang w:val="en-AU"/>
-        </w:rPr>
-        <w:t>agreement</w:t>
-      </w:r>
-      <w:proofErr w:type="gramEnd"/>
-      <w:r>
-        <w:rPr>
-          <w:lang w:val="en-AU"/>
-        </w:rPr>
-        <w:t xml:space="preserve"> No. NA15OAR4320063, Contribution No. </w:t>
+        <w:t xml:space="preserve">This publication was [partially] funded by the Joint Institute for the Study of the Atmosphere and Ocean (JISAO) under NOAA Cooperative agreement No. NA15OAR4320063, Contribution No. </w:t>
       </w:r>
       <w:r>
         <w:rPr>
@@ -23568,7 +23536,7 @@
 </file>
 
 <file path=word/comments.xml><?xml version="1.0" encoding="utf-8"?>
-<w:comments xmlns:wpc="http://schemas.microsoft.com/office/word/2010/wordprocessingCanvas" xmlns:cx="http://schemas.microsoft.com/office/drawing/2014/chartex" xmlns:mc="http://schemas.openxmlformats.org/markup-compatibility/2006" xmlns:o="urn:schemas-microsoft-com:office:office" xmlns:r="http://schemas.openxmlformats.org/officeDocument/2006/relationships" xmlns:m="http://schemas.openxmlformats.org/officeDocument/2006/math" xmlns:v="urn:schemas-microsoft-com:vml" xmlns:wp14="http://schemas.microsoft.com/office/word/2010/wordprocessingDrawing" xmlns:wp="http://schemas.openxmlformats.org/drawingml/2006/wordprocessingDrawing" xmlns:w10="urn:schemas-microsoft-com:office:word" xmlns:w="http://schemas.openxmlformats.org/wordprocessingml/2006/main" xmlns:w14="http://schemas.microsoft.com/office/word/2010/wordml" xmlns:w15="http://schemas.microsoft.com/office/word/2012/wordml" xmlns:w16se="http://schemas.microsoft.com/office/word/2015/wordml/symex" xmlns:wpg="http://schemas.microsoft.com/office/word/2010/wordprocessingGroup" xmlns:wpi="http://schemas.microsoft.com/office/word/2010/wordprocessingInk" xmlns:wne="http://schemas.microsoft.com/office/word/2006/wordml" xmlns:wps="http://schemas.microsoft.com/office/word/2010/wordprocessingShape" mc:Ignorable="w14 w15 w16se wp14">
+<w:comments xmlns:wpc="http://schemas.microsoft.com/office/word/2010/wordprocessingCanvas" xmlns:cx="http://schemas.microsoft.com/office/drawing/2014/chartex" xmlns:cx1="http://schemas.microsoft.com/office/drawing/2015/9/8/chartex" xmlns:cx2="http://schemas.microsoft.com/office/drawing/2015/10/21/chartex" xmlns:cx3="http://schemas.microsoft.com/office/drawing/2016/5/9/chartex" xmlns:cx4="http://schemas.microsoft.com/office/drawing/2016/5/10/chartex" xmlns:cx5="http://schemas.microsoft.com/office/drawing/2016/5/11/chartex" xmlns:cx6="http://schemas.microsoft.com/office/drawing/2016/5/12/chartex" xmlns:cx7="http://schemas.microsoft.com/office/drawing/2016/5/13/chartex" xmlns:cx8="http://schemas.microsoft.com/office/drawing/2016/5/14/chartex" xmlns:mc="http://schemas.openxmlformats.org/markup-compatibility/2006" xmlns:aink="http://schemas.microsoft.com/office/drawing/2016/ink" xmlns:am3d="http://schemas.microsoft.com/office/drawing/2017/model3d" xmlns:o="urn:schemas-microsoft-com:office:office" xmlns:r="http://schemas.openxmlformats.org/officeDocument/2006/relationships" xmlns:m="http://schemas.openxmlformats.org/officeDocument/2006/math" xmlns:v="urn:schemas-microsoft-com:vml" xmlns:wp14="http://schemas.microsoft.com/office/word/2010/wordprocessingDrawing" xmlns:wp="http://schemas.openxmlformats.org/drawingml/2006/wordprocessingDrawing" xmlns:w10="urn:schemas-microsoft-com:office:word" xmlns:w="http://schemas.openxmlformats.org/wordprocessingml/2006/main" xmlns:w14="http://schemas.microsoft.com/office/word/2010/wordml" xmlns:w15="http://schemas.microsoft.com/office/word/2012/wordml" xmlns:w16cid="http://schemas.microsoft.com/office/word/2016/wordml/cid" xmlns:w16se="http://schemas.microsoft.com/office/word/2015/wordml/symex" xmlns:wpg="http://schemas.microsoft.com/office/word/2010/wordprocessingGroup" xmlns:wpi="http://schemas.microsoft.com/office/word/2010/wordprocessingInk" xmlns:wne="http://schemas.microsoft.com/office/word/2006/wordml" xmlns:wps="http://schemas.microsoft.com/office/word/2010/wordprocessingShape" mc:Ignorable="w14 w15 w16se w16cid wp14">
   <w:comment w:id="1" w:author="Tim Essington" w:date="2019-07-08T16:47:00Z" w:initials="TE">
     <w:p>
       <w:pPr>
@@ -23721,7 +23689,7 @@
       </w:r>
     </w:p>
   </w:comment>
-  <w:comment w:id="34" w:author="Tim Essington [2]" w:date="2019-07-08T18:06:00Z" w:initials="TEE">
+  <w:comment w:id="33" w:author="Tim Essington [2]" w:date="2019-07-08T18:06:00Z" w:initials="TEE">
     <w:p>
       <w:pPr>
         <w:pStyle w:val="CommentText"/>
@@ -23745,7 +23713,7 @@
       </w:r>
     </w:p>
   </w:comment>
-  <w:comment w:id="37" w:author="Tim Essington [2]" w:date="2019-07-08T18:55:00Z" w:initials="TEE">
+  <w:comment w:id="36" w:author="Tim Essington [2]" w:date="2019-07-08T18:55:00Z" w:initials="TEE">
     <w:p>
       <w:pPr>
         <w:pStyle w:val="CommentText"/>
@@ -23769,7 +23737,7 @@
       </w:r>
     </w:p>
   </w:comment>
-  <w:comment w:id="36" w:author="Tim Essington [2]" w:date="2019-07-08T18:56:00Z" w:initials="TEE">
+  <w:comment w:id="35" w:author="Tim Essington [2]" w:date="2019-07-08T18:56:00Z" w:initials="TEE">
     <w:p>
       <w:pPr>
         <w:pStyle w:val="CommentText"/>
@@ -23785,7 +23753,7 @@
       </w:r>
     </w:p>
   </w:comment>
-  <w:comment w:id="41" w:author="Tim Essington [2]" w:date="2019-07-08T18:08:00Z" w:initials="TEE">
+  <w:comment w:id="40" w:author="Tim Essington [2]" w:date="2019-07-08T18:08:00Z" w:initials="TEE">
     <w:p>
       <w:pPr>
         <w:pStyle w:val="CommentText"/>
@@ -23830,7 +23798,7 @@
       </w:r>
     </w:p>
   </w:comment>
-  <w:comment w:id="42" w:author="Tim Essington [2]" w:date="2019-07-08T18:10:00Z" w:initials="TEE">
+  <w:comment w:id="41" w:author="Tim Essington [2]" w:date="2019-07-08T18:10:00Z" w:initials="TEE">
     <w:p>
       <w:pPr>
         <w:pStyle w:val="CommentText"/>
@@ -23846,7 +23814,7 @@
       </w:r>
     </w:p>
   </w:comment>
-  <w:comment w:id="43" w:author="Tim Essington [2]" w:date="2019-07-08T18:13:00Z" w:initials="TEE">
+  <w:comment w:id="42" w:author="Tim Essington [2]" w:date="2019-07-08T18:13:00Z" w:initials="TEE">
     <w:p>
       <w:pPr>
         <w:pStyle w:val="CommentText"/>
@@ -23958,7 +23926,7 @@
       </w:r>
     </w:p>
   </w:comment>
-  <w:comment w:id="74" w:author="Trevor Branch" w:date="2019-07-17T16:44:00Z" w:initials="TB">
+  <w:comment w:id="73" w:author="mkapur" w:date="2019-09-23T13:30:00Z" w:initials="m">
     <w:p>
       <w:pPr>
         <w:pStyle w:val="CommentText"/>
@@ -23970,11 +23938,27 @@
         <w:annotationRef/>
       </w:r>
       <w:r>
-        <w:t xml:space="preserve">to the nearest 0.5 degree or what? Since the underlying data are continuous, this requires some mention of bin size in which to be correct. </w:t>
+        <w:t xml:space="preserve">True—out of scope (what are F effects) but your concern on whether F is impacting the observed LAA for sablefish is </w:t>
+      </w:r>
+      <w:proofErr w:type="gramStart"/>
+      <w:r>
+        <w:t>valid, and</w:t>
+      </w:r>
+      <w:proofErr w:type="gramEnd"/>
+      <w:r>
+        <w:t xml:space="preserve"> addressed in discussion. We also address </w:t>
+      </w:r>
+      <w:proofErr w:type="spellStart"/>
+      <w:r>
+        <w:t>selex</w:t>
+      </w:r>
+      <w:proofErr w:type="spellEnd"/>
+      <w:r>
+        <w:t xml:space="preserve"> in new appx.</w:t>
       </w:r>
     </w:p>
   </w:comment>
-  <w:comment w:id="76" w:author="Trevor Branch" w:date="2019-07-17T16:47:00Z" w:initials="TB">
+  <w:comment w:id="75" w:author="Trevor Branch" w:date="2019-07-17T16:44:00Z" w:initials="TB">
     <w:p>
       <w:pPr>
         <w:pStyle w:val="CommentText"/>
@@ -23986,11 +23970,11 @@
         <w:annotationRef/>
       </w:r>
       <w:r>
-        <w:t xml:space="preserve">This topic sentence does not apply to the whole (very long) paragraph. Either reword the sentence or divide the paragraph into multiple chunks. </w:t>
+        <w:t xml:space="preserve">to the nearest 0.5 degree or what? Since the underlying data are continuous, this requires some mention of bin size in which to be correct. </w:t>
       </w:r>
     </w:p>
   </w:comment>
-  <w:comment w:id="84" w:author="Trevor Branch" w:date="2019-07-17T16:48:00Z" w:initials="TB">
+  <w:comment w:id="76" w:author="mkapur" w:date="2019-09-23T13:31:00Z" w:initials="m">
     <w:p>
       <w:pPr>
         <w:pStyle w:val="CommentText"/>
@@ -24002,11 +23986,11 @@
         <w:annotationRef/>
       </w:r>
       <w:r>
-        <w:t xml:space="preserve">you would expect this in 95% of simulations given a t-test at alpha = 0.05. </w:t>
+        <w:t>This is clarified above where we say rounded</w:t>
       </w:r>
     </w:p>
   </w:comment>
-  <w:comment w:id="85" w:author="Tim Essington [2]" w:date="2019-07-08T19:03:00Z" w:initials="TEE">
+  <w:comment w:id="78" w:author="Trevor Branch" w:date="2019-07-17T16:47:00Z" w:initials="TB">
     <w:p>
       <w:pPr>
         <w:pStyle w:val="CommentText"/>
@@ -24018,11 +24002,11 @@
         <w:annotationRef/>
       </w:r>
       <w:r>
-        <w:t>It’s not particularly effective to list off statistics (e.g. percentages, and what not).  The reader has no anchor point to use these numbers usefully.  Rearranging to sell the point that STARS had issues will help a lot.</w:t>
+        <w:t xml:space="preserve">This topic sentence does not apply to the whole (very long) paragraph. Either reword the sentence or divide the paragraph into multiple chunks. </w:t>
       </w:r>
     </w:p>
   </w:comment>
-  <w:comment w:id="90" w:author="Tim Essington [2]" w:date="2019-07-08T19:05:00Z" w:initials="TEE">
+  <w:comment w:id="86" w:author="Trevor Branch" w:date="2019-07-17T16:48:00Z" w:initials="TB">
     <w:p>
       <w:pPr>
         <w:pStyle w:val="CommentText"/>
@@ -24034,11 +24018,11 @@
         <w:annotationRef/>
       </w:r>
       <w:r>
-        <w:t>???</w:t>
+        <w:t xml:space="preserve">you would expect this in 95% of simulations given a t-test at alpha = 0.05. </w:t>
       </w:r>
     </w:p>
   </w:comment>
-  <w:comment w:id="91" w:author="Trevor Branch" w:date="2019-07-17T16:50:00Z" w:initials="TB">
+  <w:comment w:id="87" w:author="mkapur" w:date="2019-09-23T13:33:00Z" w:initials="m">
     <w:p>
       <w:pPr>
         <w:pStyle w:val="CommentText"/>
@@ -24050,11 +24034,11 @@
         <w:annotationRef/>
       </w:r>
       <w:r>
-        <w:t xml:space="preserve">much too long and too many ideas in this paragraph. One idea per para. </w:t>
+        <w:t>fair but this isn’t using a t test?</w:t>
       </w:r>
     </w:p>
   </w:comment>
-  <w:comment w:id="92" w:author="Trevor Branch" w:date="2019-07-17T16:50:00Z" w:initials="TB">
+  <w:comment w:id="88" w:author="Tim Essington [2]" w:date="2019-07-08T19:03:00Z" w:initials="TEE">
     <w:p>
       <w:pPr>
         <w:pStyle w:val="CommentText"/>
@@ -24066,11 +24050,11 @@
         <w:annotationRef/>
       </w:r>
       <w:r>
-        <w:t xml:space="preserve">this is a major issue, suggesting that data sampling gives the result rather than true underlying growth differences. Should be flagged in the abstract. </w:t>
+        <w:t>It’s not particularly effective to list off statistics (e.g. percentages, and what not).  The reader has no anchor point to use these numbers usefully.  Rearranging to sell the point that STARS had issues will help a lot.</w:t>
       </w:r>
     </w:p>
   </w:comment>
-  <w:comment w:id="112" w:author="Tim Essington [2]" w:date="2019-07-08T19:12:00Z" w:initials="TEE">
+  <w:comment w:id="93" w:author="Tim Essington [2]" w:date="2019-07-08T19:05:00Z" w:initials="TEE">
     <w:p>
       <w:pPr>
         <w:pStyle w:val="CommentText"/>
@@ -24081,6 +24065,58 @@
         </w:rPr>
         <w:annotationRef/>
       </w:r>
+      <w:r>
+        <w:t>???</w:t>
+      </w:r>
+    </w:p>
+  </w:comment>
+  <w:comment w:id="94" w:author="Trevor Branch" w:date="2019-07-17T16:50:00Z" w:initials="TB">
+    <w:p>
+      <w:pPr>
+        <w:pStyle w:val="CommentText"/>
+      </w:pPr>
+      <w:r>
+        <w:rPr>
+          <w:rStyle w:val="CommentReference"/>
+        </w:rPr>
+        <w:annotationRef/>
+      </w:r>
+      <w:r>
+        <w:t xml:space="preserve">much too long and too many ideas in this paragraph. One idea per para. </w:t>
+      </w:r>
+    </w:p>
+  </w:comment>
+  <w:comment w:id="95" w:author="Trevor Branch" w:date="2019-07-17T16:50:00Z" w:initials="TB">
+    <w:p>
+      <w:pPr>
+        <w:pStyle w:val="CommentText"/>
+      </w:pPr>
+      <w:bookmarkStart w:id="96" w:name="_Hlk20138245"/>
+      <w:r>
+        <w:rPr>
+          <w:rStyle w:val="CommentReference"/>
+        </w:rPr>
+        <w:annotationRef/>
+      </w:r>
+      <w:r>
+        <w:t xml:space="preserve">this is a major issue, suggesting that data sampling gives the result rather than true underlying growth differences. Should be flagged in the abstract. </w:t>
+      </w:r>
+    </w:p>
+    <w:bookmarkEnd w:id="96"/>
+  </w:comment>
+  <w:comment w:id="116" w:author="Tim Essington [2]" w:date="2019-07-08T19:12:00Z" w:initials="TEE">
+    <w:p>
+      <w:pPr>
+        <w:pStyle w:val="CommentText"/>
+      </w:pPr>
+      <w:r>
+        <w:rPr>
+          <w:rStyle w:val="CommentReference"/>
+        </w:rPr>
+        <w:annotationRef/>
+      </w:r>
+      <w:bookmarkStart w:id="117" w:name="_GoBack"/>
+      <w:bookmarkEnd w:id="117"/>
       <w:r>
         <w:t>I don’t see any points</w:t>
       </w:r>
@@ -24090,32 +24126,35 @@
 </file>
 
 <file path=word/commentsExtended.xml><?xml version="1.0" encoding="utf-8"?>
-<w15:commentsEx xmlns:wpc="http://schemas.microsoft.com/office/word/2010/wordprocessingCanvas" xmlns:cx="http://schemas.microsoft.com/office/drawing/2014/chartex" xmlns:mc="http://schemas.openxmlformats.org/markup-compatibility/2006" xmlns:o="urn:schemas-microsoft-com:office:office" xmlns:r="http://schemas.openxmlformats.org/officeDocument/2006/relationships" xmlns:m="http://schemas.openxmlformats.org/officeDocument/2006/math" xmlns:v="urn:schemas-microsoft-com:vml" xmlns:wp14="http://schemas.microsoft.com/office/word/2010/wordprocessingDrawing" xmlns:wp="http://schemas.openxmlformats.org/drawingml/2006/wordprocessingDrawing" xmlns:w10="urn:schemas-microsoft-com:office:word" xmlns:w="http://schemas.openxmlformats.org/wordprocessingml/2006/main" xmlns:w14="http://schemas.microsoft.com/office/word/2010/wordml" xmlns:w15="http://schemas.microsoft.com/office/word/2012/wordml" xmlns:w16se="http://schemas.microsoft.com/office/word/2015/wordml/symex" xmlns:wpg="http://schemas.microsoft.com/office/word/2010/wordprocessingGroup" xmlns:wpi="http://schemas.microsoft.com/office/word/2010/wordprocessingInk" xmlns:wne="http://schemas.microsoft.com/office/word/2006/wordml" xmlns:wps="http://schemas.microsoft.com/office/word/2010/wordprocessingShape" mc:Ignorable="w14 w15 w16se wp14">
-  <w15:commentEx w15:paraId="6D03CB09" w15:done="0"/>
-  <w15:commentEx w15:paraId="6283C78A" w15:done="0"/>
-  <w15:commentEx w15:paraId="2F0D8808" w15:done="0"/>
-  <w15:commentEx w15:paraId="5736A13B" w15:done="0"/>
-  <w15:commentEx w15:paraId="5E7D535F" w15:done="0"/>
-  <w15:commentEx w15:paraId="20178B71" w15:done="0"/>
-  <w15:commentEx w15:paraId="6AA93079" w15:done="0"/>
-  <w15:commentEx w15:paraId="686BBF92" w15:done="0"/>
-  <w15:commentEx w15:paraId="4A447C0A" w15:done="0"/>
-  <w15:commentEx w15:paraId="2BB516DC" w15:done="0"/>
-  <w15:commentEx w15:paraId="4516ACF2" w15:done="0"/>
+<w15:commentsEx xmlns:wpc="http://schemas.microsoft.com/office/word/2010/wordprocessingCanvas" xmlns:cx="http://schemas.microsoft.com/office/drawing/2014/chartex" xmlns:cx1="http://schemas.microsoft.com/office/drawing/2015/9/8/chartex" xmlns:cx2="http://schemas.microsoft.com/office/drawing/2015/10/21/chartex" xmlns:cx3="http://schemas.microsoft.com/office/drawing/2016/5/9/chartex" xmlns:cx4="http://schemas.microsoft.com/office/drawing/2016/5/10/chartex" xmlns:cx5="http://schemas.microsoft.com/office/drawing/2016/5/11/chartex" xmlns:cx6="http://schemas.microsoft.com/office/drawing/2016/5/12/chartex" xmlns:cx7="http://schemas.microsoft.com/office/drawing/2016/5/13/chartex" xmlns:cx8="http://schemas.microsoft.com/office/drawing/2016/5/14/chartex" xmlns:mc="http://schemas.openxmlformats.org/markup-compatibility/2006" xmlns:aink="http://schemas.microsoft.com/office/drawing/2016/ink" xmlns:am3d="http://schemas.microsoft.com/office/drawing/2017/model3d" xmlns:o="urn:schemas-microsoft-com:office:office" xmlns:r="http://schemas.openxmlformats.org/officeDocument/2006/relationships" xmlns:m="http://schemas.openxmlformats.org/officeDocument/2006/math" xmlns:v="urn:schemas-microsoft-com:vml" xmlns:wp14="http://schemas.microsoft.com/office/word/2010/wordprocessingDrawing" xmlns:wp="http://schemas.openxmlformats.org/drawingml/2006/wordprocessingDrawing" xmlns:w10="urn:schemas-microsoft-com:office:word" xmlns:w="http://schemas.openxmlformats.org/wordprocessingml/2006/main" xmlns:w14="http://schemas.microsoft.com/office/word/2010/wordml" xmlns:w15="http://schemas.microsoft.com/office/word/2012/wordml" xmlns:w16cid="http://schemas.microsoft.com/office/word/2016/wordml/cid" xmlns:w16se="http://schemas.microsoft.com/office/word/2015/wordml/symex" xmlns:wpg="http://schemas.microsoft.com/office/word/2010/wordprocessingGroup" xmlns:wpi="http://schemas.microsoft.com/office/word/2010/wordprocessingInk" xmlns:wne="http://schemas.microsoft.com/office/word/2006/wordml" xmlns:wps="http://schemas.microsoft.com/office/word/2010/wordprocessingShape" mc:Ignorable="w14 w15 w16se w16cid wp14">
+  <w15:commentEx w15:paraId="6D03CB09" w15:done="1"/>
+  <w15:commentEx w15:paraId="6283C78A" w15:done="1"/>
+  <w15:commentEx w15:paraId="2F0D8808" w15:done="1"/>
+  <w15:commentEx w15:paraId="5736A13B" w15:done="1"/>
+  <w15:commentEx w15:paraId="5E7D535F" w15:done="1"/>
+  <w15:commentEx w15:paraId="20178B71" w15:done="1"/>
+  <w15:commentEx w15:paraId="6AA93079" w15:done="1"/>
+  <w15:commentEx w15:paraId="686BBF92" w15:done="1"/>
+  <w15:commentEx w15:paraId="4A447C0A" w15:done="1"/>
+  <w15:commentEx w15:paraId="2BB516DC" w15:done="1"/>
+  <w15:commentEx w15:paraId="4516ACF2" w15:done="1"/>
   <w15:commentEx w15:paraId="1B5ACAA2" w15:done="0"/>
-  <w15:commentEx w15:paraId="25F2E1FE" w15:done="0"/>
-  <w15:commentEx w15:paraId="4028DC97" w15:done="0"/>
-  <w15:commentEx w15:paraId="4784F95E" w15:done="0"/>
-  <w15:commentEx w15:paraId="5E7B266A" w15:done="0"/>
-  <w15:commentEx w15:paraId="46D9B0BC" w15:done="0"/>
-  <w15:commentEx w15:paraId="3E81703B" w15:done="0"/>
+  <w15:commentEx w15:paraId="25F2E1FE" w15:done="1"/>
+  <w15:commentEx w15:paraId="4028DC97" w15:done="1"/>
+  <w15:commentEx w15:paraId="4784F95E" w15:done="1"/>
+  <w15:commentEx w15:paraId="5E7B266A" w15:done="1"/>
+  <w15:commentEx w15:paraId="46D9B0BC" w15:done="1"/>
+  <w15:commentEx w15:paraId="3E81703B" w15:done="1"/>
   <w15:commentEx w15:paraId="5097CD98" w15:done="0"/>
+  <w15:commentEx w15:paraId="6D9A2298" w15:paraIdParent="5097CD98" w15:done="0"/>
   <w15:commentEx w15:paraId="2FF2FAAD" w15:done="0"/>
+  <w15:commentEx w15:paraId="6CD9DF2B" w15:paraIdParent="2FF2FAAD" w15:done="0"/>
   <w15:commentEx w15:paraId="6A558FBD" w15:done="0"/>
-  <w15:commentEx w15:paraId="4FD2484F" w15:done="0"/>
-  <w15:commentEx w15:paraId="22A84C94" w15:done="0"/>
-  <w15:commentEx w15:paraId="048C303F" w15:done="0"/>
-  <w15:commentEx w15:paraId="141D74B4" w15:done="0"/>
+  <w15:commentEx w15:paraId="4FD2484F" w15:done="1"/>
+  <w15:commentEx w15:paraId="71A5A96A" w15:paraIdParent="4FD2484F" w15:done="1"/>
+  <w15:commentEx w15:paraId="22A84C94" w15:done="1"/>
+  <w15:commentEx w15:paraId="048C303F" w15:done="1"/>
+  <w15:commentEx w15:paraId="141D74B4" w15:done="1"/>
   <w15:commentEx w15:paraId="69641A5A" w15:done="0"/>
   <w15:commentEx w15:paraId="0F437FB5" w15:done="0"/>
 </w15:commentsEx>
@@ -24127,6 +24166,10 @@
   <w16cid:commentId w16cid:paraId="6283C78A" w16cid:durableId="20CDF2BD"/>
   <w16cid:commentId w16cid:paraId="2F0D8808" w16cid:durableId="20CDF30F"/>
   <w16cid:commentId w16cid:paraId="5736A13B" w16cid:durableId="20CDF36A"/>
+  <w16cid:commentId w16cid:paraId="5E7D535F" w16cid:durableId="21334485"/>
+  <w16cid:commentId w16cid:paraId="20178B71" w16cid:durableId="21334486"/>
+  <w16cid:commentId w16cid:paraId="6AA93079" w16cid:durableId="21334487"/>
+  <w16cid:commentId w16cid:paraId="686BBF92" w16cid:durableId="21334488"/>
   <w16cid:commentId w16cid:paraId="4A447C0A" w16cid:durableId="20CE049E"/>
   <w16cid:commentId w16cid:paraId="2BB516DC" w16cid:durableId="20CE102B"/>
   <w16cid:commentId w16cid:paraId="4516ACF2" w16cid:durableId="20CE1051"/>
@@ -24137,14 +24180,23 @@
   <w16cid:commentId w16cid:paraId="5E7B266A" w16cid:durableId="20CE070A"/>
   <w16cid:commentId w16cid:paraId="46D9B0BC" w16cid:durableId="20CE077E"/>
   <w16cid:commentId w16cid:paraId="3E81703B" w16cid:durableId="20CE075B"/>
+  <w16cid:commentId w16cid:paraId="5097CD98" w16cid:durableId="21334493"/>
+  <w16cid:commentId w16cid:paraId="6D9A2298" w16cid:durableId="21334793"/>
+  <w16cid:commentId w16cid:paraId="2FF2FAAD" w16cid:durableId="21334494"/>
+  <w16cid:commentId w16cid:paraId="6CD9DF2B" w16cid:durableId="213347B2"/>
+  <w16cid:commentId w16cid:paraId="6A558FBD" w16cid:durableId="21334495"/>
+  <w16cid:commentId w16cid:paraId="4FD2484F" w16cid:durableId="21334496"/>
+  <w16cid:commentId w16cid:paraId="71A5A96A" w16cid:durableId="2133482F"/>
   <w16cid:commentId w16cid:paraId="22A84C94" w16cid:durableId="20CE11EA"/>
   <w16cid:commentId w16cid:paraId="048C303F" w16cid:durableId="20CE1277"/>
+  <w16cid:commentId w16cid:paraId="141D74B4" w16cid:durableId="21334499"/>
+  <w16cid:commentId w16cid:paraId="69641A5A" w16cid:durableId="2133449A"/>
   <w16cid:commentId w16cid:paraId="0F437FB5" w16cid:durableId="20CE1405"/>
 </w16cid:commentsIds>
 </file>
 
 <file path=word/endnotes.xml><?xml version="1.0" encoding="utf-8"?>
-<w:endnotes xmlns:wpc="http://schemas.microsoft.com/office/word/2010/wordprocessingCanvas" xmlns:cx="http://schemas.microsoft.com/office/drawing/2014/chartex" xmlns:mc="http://schemas.openxmlformats.org/markup-compatibility/2006" xmlns:o="urn:schemas-microsoft-com:office:office" xmlns:r="http://schemas.openxmlformats.org/officeDocument/2006/relationships" xmlns:m="http://schemas.openxmlformats.org/officeDocument/2006/math" xmlns:v="urn:schemas-microsoft-com:vml" xmlns:wp14="http://schemas.microsoft.com/office/word/2010/wordprocessingDrawing" xmlns:wp="http://schemas.openxmlformats.org/drawingml/2006/wordprocessingDrawing" xmlns:w10="urn:schemas-microsoft-com:office:word" xmlns:w="http://schemas.openxmlformats.org/wordprocessingml/2006/main" xmlns:w14="http://schemas.microsoft.com/office/word/2010/wordml" xmlns:w15="http://schemas.microsoft.com/office/word/2012/wordml" xmlns:w16se="http://schemas.microsoft.com/office/word/2015/wordml/symex" xmlns:wpg="http://schemas.microsoft.com/office/word/2010/wordprocessingGroup" xmlns:wpi="http://schemas.microsoft.com/office/word/2010/wordprocessingInk" xmlns:wne="http://schemas.microsoft.com/office/word/2006/wordml" xmlns:wps="http://schemas.microsoft.com/office/word/2010/wordprocessingShape" mc:Ignorable="w14 w15 w16se wp14">
+<w:endnotes xmlns:wpc="http://schemas.microsoft.com/office/word/2010/wordprocessingCanvas" xmlns:cx="http://schemas.microsoft.com/office/drawing/2014/chartex" xmlns:cx1="http://schemas.microsoft.com/office/drawing/2015/9/8/chartex" xmlns:cx2="http://schemas.microsoft.com/office/drawing/2015/10/21/chartex" xmlns:cx3="http://schemas.microsoft.com/office/drawing/2016/5/9/chartex" xmlns:cx4="http://schemas.microsoft.com/office/drawing/2016/5/10/chartex" xmlns:cx5="http://schemas.microsoft.com/office/drawing/2016/5/11/chartex" xmlns:cx6="http://schemas.microsoft.com/office/drawing/2016/5/12/chartex" xmlns:cx7="http://schemas.microsoft.com/office/drawing/2016/5/13/chartex" xmlns:cx8="http://schemas.microsoft.com/office/drawing/2016/5/14/chartex" xmlns:mc="http://schemas.openxmlformats.org/markup-compatibility/2006" xmlns:aink="http://schemas.microsoft.com/office/drawing/2016/ink" xmlns:am3d="http://schemas.microsoft.com/office/drawing/2017/model3d" xmlns:o="urn:schemas-microsoft-com:office:office" xmlns:r="http://schemas.openxmlformats.org/officeDocument/2006/relationships" xmlns:m="http://schemas.openxmlformats.org/officeDocument/2006/math" xmlns:v="urn:schemas-microsoft-com:vml" xmlns:wp14="http://schemas.microsoft.com/office/word/2010/wordprocessingDrawing" xmlns:wp="http://schemas.openxmlformats.org/drawingml/2006/wordprocessingDrawing" xmlns:w10="urn:schemas-microsoft-com:office:word" xmlns:w="http://schemas.openxmlformats.org/wordprocessingml/2006/main" xmlns:w14="http://schemas.microsoft.com/office/word/2010/wordml" xmlns:w15="http://schemas.microsoft.com/office/word/2012/wordml" xmlns:w16cid="http://schemas.microsoft.com/office/word/2016/wordml/cid" xmlns:w16se="http://schemas.microsoft.com/office/word/2015/wordml/symex" xmlns:wpg="http://schemas.microsoft.com/office/word/2010/wordprocessingGroup" xmlns:wpi="http://schemas.microsoft.com/office/word/2010/wordprocessingInk" xmlns:wne="http://schemas.microsoft.com/office/word/2006/wordml" xmlns:wps="http://schemas.microsoft.com/office/word/2010/wordprocessingShape" mc:Ignorable="w14 w15 w16se w16cid wp14">
   <w:endnote w:type="separator" w:id="-1">
     <w:p>
       <w:pPr>
@@ -24169,7 +24221,7 @@
 </file>
 
 <file path=word/footer1.xml><?xml version="1.0" encoding="utf-8"?>
-<w:ftr xmlns:wpc="http://schemas.microsoft.com/office/word/2010/wordprocessingCanvas" xmlns:cx="http://schemas.microsoft.com/office/drawing/2014/chartex" xmlns:mc="http://schemas.openxmlformats.org/markup-compatibility/2006" xmlns:o="urn:schemas-microsoft-com:office:office" xmlns:r="http://schemas.openxmlformats.org/officeDocument/2006/relationships" xmlns:m="http://schemas.openxmlformats.org/officeDocument/2006/math" xmlns:v="urn:schemas-microsoft-com:vml" xmlns:wp14="http://schemas.microsoft.com/office/word/2010/wordprocessingDrawing" xmlns:wp="http://schemas.openxmlformats.org/drawingml/2006/wordprocessingDrawing" xmlns:w10="urn:schemas-microsoft-com:office:word" xmlns:w="http://schemas.openxmlformats.org/wordprocessingml/2006/main" xmlns:w14="http://schemas.microsoft.com/office/word/2010/wordml" xmlns:w15="http://schemas.microsoft.com/office/word/2012/wordml" xmlns:w16se="http://schemas.microsoft.com/office/word/2015/wordml/symex" xmlns:wpg="http://schemas.microsoft.com/office/word/2010/wordprocessingGroup" xmlns:wpi="http://schemas.microsoft.com/office/word/2010/wordprocessingInk" xmlns:wne="http://schemas.microsoft.com/office/word/2006/wordml" xmlns:wps="http://schemas.microsoft.com/office/word/2010/wordprocessingShape" mc:Ignorable="w14 w15 w16se wp14">
+<w:ftr xmlns:wpc="http://schemas.microsoft.com/office/word/2010/wordprocessingCanvas" xmlns:cx="http://schemas.microsoft.com/office/drawing/2014/chartex" xmlns:cx1="http://schemas.microsoft.com/office/drawing/2015/9/8/chartex" xmlns:cx2="http://schemas.microsoft.com/office/drawing/2015/10/21/chartex" xmlns:cx3="http://schemas.microsoft.com/office/drawing/2016/5/9/chartex" xmlns:cx4="http://schemas.microsoft.com/office/drawing/2016/5/10/chartex" xmlns:cx5="http://schemas.microsoft.com/office/drawing/2016/5/11/chartex" xmlns:cx6="http://schemas.microsoft.com/office/drawing/2016/5/12/chartex" xmlns:cx7="http://schemas.microsoft.com/office/drawing/2016/5/13/chartex" xmlns:cx8="http://schemas.microsoft.com/office/drawing/2016/5/14/chartex" xmlns:mc="http://schemas.openxmlformats.org/markup-compatibility/2006" xmlns:aink="http://schemas.microsoft.com/office/drawing/2016/ink" xmlns:am3d="http://schemas.microsoft.com/office/drawing/2017/model3d" xmlns:o="urn:schemas-microsoft-com:office:office" xmlns:r="http://schemas.openxmlformats.org/officeDocument/2006/relationships" xmlns:m="http://schemas.openxmlformats.org/officeDocument/2006/math" xmlns:v="urn:schemas-microsoft-com:vml" xmlns:wp14="http://schemas.microsoft.com/office/word/2010/wordprocessingDrawing" xmlns:wp="http://schemas.openxmlformats.org/drawingml/2006/wordprocessingDrawing" xmlns:w10="urn:schemas-microsoft-com:office:word" xmlns:w="http://schemas.openxmlformats.org/wordprocessingml/2006/main" xmlns:w14="http://schemas.microsoft.com/office/word/2010/wordml" xmlns:w15="http://schemas.microsoft.com/office/word/2012/wordml" xmlns:w16cid="http://schemas.microsoft.com/office/word/2016/wordml/cid" xmlns:w16se="http://schemas.microsoft.com/office/word/2015/wordml/symex" xmlns:wpg="http://schemas.microsoft.com/office/word/2010/wordprocessingGroup" xmlns:wpi="http://schemas.microsoft.com/office/word/2010/wordprocessingInk" xmlns:wne="http://schemas.microsoft.com/office/word/2006/wordml" xmlns:wps="http://schemas.microsoft.com/office/word/2010/wordprocessingShape" mc:Ignorable="w14 w15 w16se w16cid wp14">
   <w:sdt>
     <w:sdtPr>
       <w:id w:val="1033001758"/>
@@ -24222,7 +24274,7 @@
 </file>
 
 <file path=word/footer2.xml><?xml version="1.0" encoding="utf-8"?>
-<w:ftr xmlns:wpc="http://schemas.microsoft.com/office/word/2010/wordprocessingCanvas" xmlns:cx="http://schemas.microsoft.com/office/drawing/2014/chartex" xmlns:mc="http://schemas.openxmlformats.org/markup-compatibility/2006" xmlns:o="urn:schemas-microsoft-com:office:office" xmlns:r="http://schemas.openxmlformats.org/officeDocument/2006/relationships" xmlns:m="http://schemas.openxmlformats.org/officeDocument/2006/math" xmlns:v="urn:schemas-microsoft-com:vml" xmlns:wp14="http://schemas.microsoft.com/office/word/2010/wordprocessingDrawing" xmlns:wp="http://schemas.openxmlformats.org/drawingml/2006/wordprocessingDrawing" xmlns:w10="urn:schemas-microsoft-com:office:word" xmlns:w="http://schemas.openxmlformats.org/wordprocessingml/2006/main" xmlns:w14="http://schemas.microsoft.com/office/word/2010/wordml" xmlns:w15="http://schemas.microsoft.com/office/word/2012/wordml" xmlns:w16se="http://schemas.microsoft.com/office/word/2015/wordml/symex" xmlns:wpg="http://schemas.microsoft.com/office/word/2010/wordprocessingGroup" xmlns:wpi="http://schemas.microsoft.com/office/word/2010/wordprocessingInk" xmlns:wne="http://schemas.microsoft.com/office/word/2006/wordml" xmlns:wps="http://schemas.microsoft.com/office/word/2010/wordprocessingShape" mc:Ignorable="w14 w15 w16se wp14">
+<w:ftr xmlns:wpc="http://schemas.microsoft.com/office/word/2010/wordprocessingCanvas" xmlns:cx="http://schemas.microsoft.com/office/drawing/2014/chartex" xmlns:cx1="http://schemas.microsoft.com/office/drawing/2015/9/8/chartex" xmlns:cx2="http://schemas.microsoft.com/office/drawing/2015/10/21/chartex" xmlns:cx3="http://schemas.microsoft.com/office/drawing/2016/5/9/chartex" xmlns:cx4="http://schemas.microsoft.com/office/drawing/2016/5/10/chartex" xmlns:cx5="http://schemas.microsoft.com/office/drawing/2016/5/11/chartex" xmlns:cx6="http://schemas.microsoft.com/office/drawing/2016/5/12/chartex" xmlns:cx7="http://schemas.microsoft.com/office/drawing/2016/5/13/chartex" xmlns:cx8="http://schemas.microsoft.com/office/drawing/2016/5/14/chartex" xmlns:mc="http://schemas.openxmlformats.org/markup-compatibility/2006" xmlns:aink="http://schemas.microsoft.com/office/drawing/2016/ink" xmlns:am3d="http://schemas.microsoft.com/office/drawing/2017/model3d" xmlns:o="urn:schemas-microsoft-com:office:office" xmlns:r="http://schemas.openxmlformats.org/officeDocument/2006/relationships" xmlns:m="http://schemas.openxmlformats.org/officeDocument/2006/math" xmlns:v="urn:schemas-microsoft-com:vml" xmlns:wp14="http://schemas.microsoft.com/office/word/2010/wordprocessingDrawing" xmlns:wp="http://schemas.openxmlformats.org/drawingml/2006/wordprocessingDrawing" xmlns:w10="urn:schemas-microsoft-com:office:word" xmlns:w="http://schemas.openxmlformats.org/wordprocessingml/2006/main" xmlns:w14="http://schemas.microsoft.com/office/word/2010/wordml" xmlns:w15="http://schemas.microsoft.com/office/word/2012/wordml" xmlns:w16cid="http://schemas.microsoft.com/office/word/2016/wordml/cid" xmlns:w16se="http://schemas.microsoft.com/office/word/2015/wordml/symex" xmlns:wpg="http://schemas.microsoft.com/office/word/2010/wordprocessingGroup" xmlns:wpi="http://schemas.microsoft.com/office/word/2010/wordprocessingInk" xmlns:wne="http://schemas.microsoft.com/office/word/2006/wordml" xmlns:wps="http://schemas.microsoft.com/office/word/2010/wordprocessingShape" mc:Ignorable="w14 w15 w16se w16cid wp14">
   <w:p>
     <w:pPr>
       <w:pStyle w:val="Footer"/>
@@ -24259,7 +24311,7 @@
 </file>
 
 <file path=word/footer3.xml><?xml version="1.0" encoding="utf-8"?>
-<w:ftr xmlns:wpc="http://schemas.microsoft.com/office/word/2010/wordprocessingCanvas" xmlns:cx="http://schemas.microsoft.com/office/drawing/2014/chartex" xmlns:mc="http://schemas.openxmlformats.org/markup-compatibility/2006" xmlns:o="urn:schemas-microsoft-com:office:office" xmlns:r="http://schemas.openxmlformats.org/officeDocument/2006/relationships" xmlns:m="http://schemas.openxmlformats.org/officeDocument/2006/math" xmlns:v="urn:schemas-microsoft-com:vml" xmlns:wp14="http://schemas.microsoft.com/office/word/2010/wordprocessingDrawing" xmlns:wp="http://schemas.openxmlformats.org/drawingml/2006/wordprocessingDrawing" xmlns:w10="urn:schemas-microsoft-com:office:word" xmlns:w="http://schemas.openxmlformats.org/wordprocessingml/2006/main" xmlns:w14="http://schemas.microsoft.com/office/word/2010/wordml" xmlns:w15="http://schemas.microsoft.com/office/word/2012/wordml" xmlns:w16se="http://schemas.microsoft.com/office/word/2015/wordml/symex" xmlns:wpg="http://schemas.microsoft.com/office/word/2010/wordprocessingGroup" xmlns:wpi="http://schemas.microsoft.com/office/word/2010/wordprocessingInk" xmlns:wne="http://schemas.microsoft.com/office/word/2006/wordml" xmlns:wps="http://schemas.microsoft.com/office/word/2010/wordprocessingShape" mc:Ignorable="w14 w15 w16se wp14">
+<w:ftr xmlns:wpc="http://schemas.microsoft.com/office/word/2010/wordprocessingCanvas" xmlns:cx="http://schemas.microsoft.com/office/drawing/2014/chartex" xmlns:cx1="http://schemas.microsoft.com/office/drawing/2015/9/8/chartex" xmlns:cx2="http://schemas.microsoft.com/office/drawing/2015/10/21/chartex" xmlns:cx3="http://schemas.microsoft.com/office/drawing/2016/5/9/chartex" xmlns:cx4="http://schemas.microsoft.com/office/drawing/2016/5/10/chartex" xmlns:cx5="http://schemas.microsoft.com/office/drawing/2016/5/11/chartex" xmlns:cx6="http://schemas.microsoft.com/office/drawing/2016/5/12/chartex" xmlns:cx7="http://schemas.microsoft.com/office/drawing/2016/5/13/chartex" xmlns:cx8="http://schemas.microsoft.com/office/drawing/2016/5/14/chartex" xmlns:mc="http://schemas.openxmlformats.org/markup-compatibility/2006" xmlns:aink="http://schemas.microsoft.com/office/drawing/2016/ink" xmlns:am3d="http://schemas.microsoft.com/office/drawing/2017/model3d" xmlns:o="urn:schemas-microsoft-com:office:office" xmlns:r="http://schemas.openxmlformats.org/officeDocument/2006/relationships" xmlns:m="http://schemas.openxmlformats.org/officeDocument/2006/math" xmlns:v="urn:schemas-microsoft-com:vml" xmlns:wp14="http://schemas.microsoft.com/office/word/2010/wordprocessingDrawing" xmlns:wp="http://schemas.openxmlformats.org/drawingml/2006/wordprocessingDrawing" xmlns:w10="urn:schemas-microsoft-com:office:word" xmlns:w="http://schemas.openxmlformats.org/wordprocessingml/2006/main" xmlns:w14="http://schemas.microsoft.com/office/word/2010/wordml" xmlns:w15="http://schemas.microsoft.com/office/word/2012/wordml" xmlns:w16cid="http://schemas.microsoft.com/office/word/2016/wordml/cid" xmlns:w16se="http://schemas.microsoft.com/office/word/2015/wordml/symex" xmlns:wpg="http://schemas.microsoft.com/office/word/2010/wordprocessingGroup" xmlns:wpi="http://schemas.microsoft.com/office/word/2010/wordprocessingInk" xmlns:wne="http://schemas.microsoft.com/office/word/2006/wordml" xmlns:wps="http://schemas.microsoft.com/office/word/2010/wordprocessingShape" mc:Ignorable="w14 w15 w16se w16cid wp14">
   <w:sdt>
     <w:sdtPr>
       <w:id w:val="617574027"/>
@@ -24312,7 +24364,7 @@
 </file>
 
 <file path=word/footnotes.xml><?xml version="1.0" encoding="utf-8"?>
-<w:footnotes xmlns:wpc="http://schemas.microsoft.com/office/word/2010/wordprocessingCanvas" xmlns:cx="http://schemas.microsoft.com/office/drawing/2014/chartex" xmlns:mc="http://schemas.openxmlformats.org/markup-compatibility/2006" xmlns:o="urn:schemas-microsoft-com:office:office" xmlns:r="http://schemas.openxmlformats.org/officeDocument/2006/relationships" xmlns:m="http://schemas.openxmlformats.org/officeDocument/2006/math" xmlns:v="urn:schemas-microsoft-com:vml" xmlns:wp14="http://schemas.microsoft.com/office/word/2010/wordprocessingDrawing" xmlns:wp="http://schemas.openxmlformats.org/drawingml/2006/wordprocessingDrawing" xmlns:w10="urn:schemas-microsoft-com:office:word" xmlns:w="http://schemas.openxmlformats.org/wordprocessingml/2006/main" xmlns:w14="http://schemas.microsoft.com/office/word/2010/wordml" xmlns:w15="http://schemas.microsoft.com/office/word/2012/wordml" xmlns:w16se="http://schemas.microsoft.com/office/word/2015/wordml/symex" xmlns:wpg="http://schemas.microsoft.com/office/word/2010/wordprocessingGroup" xmlns:wpi="http://schemas.microsoft.com/office/word/2010/wordprocessingInk" xmlns:wne="http://schemas.microsoft.com/office/word/2006/wordml" xmlns:wps="http://schemas.microsoft.com/office/word/2010/wordprocessingShape" mc:Ignorable="w14 w15 w16se wp14">
+<w:footnotes xmlns:wpc="http://schemas.microsoft.com/office/word/2010/wordprocessingCanvas" xmlns:cx="http://schemas.microsoft.com/office/drawing/2014/chartex" xmlns:cx1="http://schemas.microsoft.com/office/drawing/2015/9/8/chartex" xmlns:cx2="http://schemas.microsoft.com/office/drawing/2015/10/21/chartex" xmlns:cx3="http://schemas.microsoft.com/office/drawing/2016/5/9/chartex" xmlns:cx4="http://schemas.microsoft.com/office/drawing/2016/5/10/chartex" xmlns:cx5="http://schemas.microsoft.com/office/drawing/2016/5/11/chartex" xmlns:cx6="http://schemas.microsoft.com/office/drawing/2016/5/12/chartex" xmlns:cx7="http://schemas.microsoft.com/office/drawing/2016/5/13/chartex" xmlns:cx8="http://schemas.microsoft.com/office/drawing/2016/5/14/chartex" xmlns:mc="http://schemas.openxmlformats.org/markup-compatibility/2006" xmlns:aink="http://schemas.microsoft.com/office/drawing/2016/ink" xmlns:am3d="http://schemas.microsoft.com/office/drawing/2017/model3d" xmlns:o="urn:schemas-microsoft-com:office:office" xmlns:r="http://schemas.openxmlformats.org/officeDocument/2006/relationships" xmlns:m="http://schemas.openxmlformats.org/officeDocument/2006/math" xmlns:v="urn:schemas-microsoft-com:vml" xmlns:wp14="http://schemas.microsoft.com/office/word/2010/wordprocessingDrawing" xmlns:wp="http://schemas.openxmlformats.org/drawingml/2006/wordprocessingDrawing" xmlns:w10="urn:schemas-microsoft-com:office:word" xmlns:w="http://schemas.openxmlformats.org/wordprocessingml/2006/main" xmlns:w14="http://schemas.microsoft.com/office/word/2010/wordml" xmlns:w15="http://schemas.microsoft.com/office/word/2012/wordml" xmlns:w16cid="http://schemas.microsoft.com/office/word/2016/wordml/cid" xmlns:w16se="http://schemas.microsoft.com/office/word/2015/wordml/symex" xmlns:wpg="http://schemas.microsoft.com/office/word/2010/wordprocessingGroup" xmlns:wpi="http://schemas.microsoft.com/office/word/2010/wordprocessingInk" xmlns:wne="http://schemas.microsoft.com/office/word/2006/wordml" xmlns:wps="http://schemas.microsoft.com/office/word/2010/wordprocessingShape" mc:Ignorable="w14 w15 w16se w16cid wp14">
   <w:footnote w:type="separator" w:id="-1">
     <w:p>
       <w:pPr>
@@ -24337,7 +24389,7 @@
 </file>
 
 <file path=word/numbering.xml><?xml version="1.0" encoding="utf-8"?>
-<w:numbering xmlns:wpc="http://schemas.microsoft.com/office/word/2010/wordprocessingCanvas" xmlns:cx="http://schemas.microsoft.com/office/drawing/2014/chartex" xmlns:mc="http://schemas.openxmlformats.org/markup-compatibility/2006" xmlns:o="urn:schemas-microsoft-com:office:office" xmlns:r="http://schemas.openxmlformats.org/officeDocument/2006/relationships" xmlns:m="http://schemas.openxmlformats.org/officeDocument/2006/math" xmlns:v="urn:schemas-microsoft-com:vml" xmlns:wp14="http://schemas.microsoft.com/office/word/2010/wordprocessingDrawing" xmlns:wp="http://schemas.openxmlformats.org/drawingml/2006/wordprocessingDrawing" xmlns:w10="urn:schemas-microsoft-com:office:word" xmlns:w="http://schemas.openxmlformats.org/wordprocessingml/2006/main" xmlns:w14="http://schemas.microsoft.com/office/word/2010/wordml" xmlns:w15="http://schemas.microsoft.com/office/word/2012/wordml" xmlns:w16se="http://schemas.microsoft.com/office/word/2015/wordml/symex" xmlns:wpg="http://schemas.microsoft.com/office/word/2010/wordprocessingGroup" xmlns:wpi="http://schemas.microsoft.com/office/word/2010/wordprocessingInk" xmlns:wne="http://schemas.microsoft.com/office/word/2006/wordml" xmlns:wps="http://schemas.microsoft.com/office/word/2010/wordprocessingShape" mc:Ignorable="w14 w15 w16se wp14">
+<w:numbering xmlns:wpc="http://schemas.microsoft.com/office/word/2010/wordprocessingCanvas" xmlns:cx="http://schemas.microsoft.com/office/drawing/2014/chartex" xmlns:cx1="http://schemas.microsoft.com/office/drawing/2015/9/8/chartex" xmlns:cx2="http://schemas.microsoft.com/office/drawing/2015/10/21/chartex" xmlns:cx3="http://schemas.microsoft.com/office/drawing/2016/5/9/chartex" xmlns:cx4="http://schemas.microsoft.com/office/drawing/2016/5/10/chartex" xmlns:cx5="http://schemas.microsoft.com/office/drawing/2016/5/11/chartex" xmlns:cx6="http://schemas.microsoft.com/office/drawing/2016/5/12/chartex" xmlns:cx7="http://schemas.microsoft.com/office/drawing/2016/5/13/chartex" xmlns:cx8="http://schemas.microsoft.com/office/drawing/2016/5/14/chartex" xmlns:mc="http://schemas.openxmlformats.org/markup-compatibility/2006" xmlns:aink="http://schemas.microsoft.com/office/drawing/2016/ink" xmlns:am3d="http://schemas.microsoft.com/office/drawing/2017/model3d" xmlns:o="urn:schemas-microsoft-com:office:office" xmlns:r="http://schemas.openxmlformats.org/officeDocument/2006/relationships" xmlns:m="http://schemas.openxmlformats.org/officeDocument/2006/math" xmlns:v="urn:schemas-microsoft-com:vml" xmlns:wp14="http://schemas.microsoft.com/office/word/2010/wordprocessingDrawing" xmlns:wp="http://schemas.openxmlformats.org/drawingml/2006/wordprocessingDrawing" xmlns:w10="urn:schemas-microsoft-com:office:word" xmlns:w="http://schemas.openxmlformats.org/wordprocessingml/2006/main" xmlns:w14="http://schemas.microsoft.com/office/word/2010/wordml" xmlns:w15="http://schemas.microsoft.com/office/word/2012/wordml" xmlns:w16cid="http://schemas.microsoft.com/office/word/2016/wordml/cid" xmlns:w16se="http://schemas.microsoft.com/office/word/2015/wordml/symex" xmlns:wpg="http://schemas.microsoft.com/office/word/2010/wordprocessingGroup" xmlns:wpi="http://schemas.microsoft.com/office/word/2010/wordprocessingInk" xmlns:wne="http://schemas.microsoft.com/office/word/2006/wordml" xmlns:wps="http://schemas.microsoft.com/office/word/2010/wordprocessingShape" mc:Ignorable="w14 w15 w16se w16cid wp14">
   <w:abstractNum w:abstractNumId="0" w15:restartNumberingAfterBreak="0">
     <w:nsid w:val="3E2E25B0"/>
     <w:multiLevelType w:val="multilevel"/>
@@ -24764,7 +24816,7 @@
 </file>
 
 <file path=word/people.xml><?xml version="1.0" encoding="utf-8"?>
-<w15:people xmlns:wpc="http://schemas.microsoft.com/office/word/2010/wordprocessingCanvas" xmlns:cx="http://schemas.microsoft.com/office/drawing/2014/chartex" xmlns:mc="http://schemas.openxmlformats.org/markup-compatibility/2006" xmlns:o="urn:schemas-microsoft-com:office:office" xmlns:r="http://schemas.openxmlformats.org/officeDocument/2006/relationships" xmlns:m="http://schemas.openxmlformats.org/officeDocument/2006/math" xmlns:v="urn:schemas-microsoft-com:vml" xmlns:wp14="http://schemas.microsoft.com/office/word/2010/wordprocessingDrawing" xmlns:wp="http://schemas.openxmlformats.org/drawingml/2006/wordprocessingDrawing" xmlns:w10="urn:schemas-microsoft-com:office:word" xmlns:w="http://schemas.openxmlformats.org/wordprocessingml/2006/main" xmlns:w14="http://schemas.microsoft.com/office/word/2010/wordml" xmlns:w15="http://schemas.microsoft.com/office/word/2012/wordml" xmlns:w16se="http://schemas.microsoft.com/office/word/2015/wordml/symex" xmlns:wpg="http://schemas.microsoft.com/office/word/2010/wordprocessingGroup" xmlns:wpi="http://schemas.microsoft.com/office/word/2010/wordprocessingInk" xmlns:wne="http://schemas.microsoft.com/office/word/2006/wordml" xmlns:wps="http://schemas.microsoft.com/office/word/2010/wordprocessingShape" mc:Ignorable="w14 w15 w16se wp14">
+<w15:people xmlns:wpc="http://schemas.microsoft.com/office/word/2010/wordprocessingCanvas" xmlns:cx="http://schemas.microsoft.com/office/drawing/2014/chartex" xmlns:cx1="http://schemas.microsoft.com/office/drawing/2015/9/8/chartex" xmlns:cx2="http://schemas.microsoft.com/office/drawing/2015/10/21/chartex" xmlns:cx3="http://schemas.microsoft.com/office/drawing/2016/5/9/chartex" xmlns:cx4="http://schemas.microsoft.com/office/drawing/2016/5/10/chartex" xmlns:cx5="http://schemas.microsoft.com/office/drawing/2016/5/11/chartex" xmlns:cx6="http://schemas.microsoft.com/office/drawing/2016/5/12/chartex" xmlns:cx7="http://schemas.microsoft.com/office/drawing/2016/5/13/chartex" xmlns:cx8="http://schemas.microsoft.com/office/drawing/2016/5/14/chartex" xmlns:mc="http://schemas.openxmlformats.org/markup-compatibility/2006" xmlns:aink="http://schemas.microsoft.com/office/drawing/2016/ink" xmlns:am3d="http://schemas.microsoft.com/office/drawing/2017/model3d" xmlns:o="urn:schemas-microsoft-com:office:office" xmlns:r="http://schemas.openxmlformats.org/officeDocument/2006/relationships" xmlns:m="http://schemas.openxmlformats.org/officeDocument/2006/math" xmlns:v="urn:schemas-microsoft-com:vml" xmlns:wp14="http://schemas.microsoft.com/office/word/2010/wordprocessingDrawing" xmlns:wp="http://schemas.openxmlformats.org/drawingml/2006/wordprocessingDrawing" xmlns:w10="urn:schemas-microsoft-com:office:word" xmlns:w="http://schemas.openxmlformats.org/wordprocessingml/2006/main" xmlns:w14="http://schemas.microsoft.com/office/word/2010/wordml" xmlns:w15="http://schemas.microsoft.com/office/word/2012/wordml" xmlns:w16cid="http://schemas.microsoft.com/office/word/2016/wordml/cid" xmlns:w16se="http://schemas.microsoft.com/office/word/2015/wordml/symex" xmlns:wpg="http://schemas.microsoft.com/office/word/2010/wordprocessingGroup" xmlns:wpi="http://schemas.microsoft.com/office/word/2010/wordprocessingInk" xmlns:wne="http://schemas.microsoft.com/office/word/2006/wordml" xmlns:wps="http://schemas.microsoft.com/office/word/2010/wordprocessingShape" mc:Ignorable="w14 w15 w16se w16cid wp14">
   <w15:person w15:author="Trevor Branch">
     <w15:presenceInfo w15:providerId="None" w15:userId="Trevor Branch"/>
   </w15:person>
@@ -24774,11 +24826,14 @@
   <w15:person w15:author="Tim Essington [2]">
     <w15:presenceInfo w15:providerId="None" w15:userId="Tim Essington"/>
   </w15:person>
+  <w15:person w15:author="mkapur">
+    <w15:presenceInfo w15:providerId="None" w15:userId="mkapur"/>
+  </w15:person>
 </w15:people>
 </file>
 
 <file path=word/styles.xml><?xml version="1.0" encoding="utf-8"?>
-<w:styles xmlns:mc="http://schemas.openxmlformats.org/markup-compatibility/2006" xmlns:r="http://schemas.openxmlformats.org/officeDocument/2006/relationships" xmlns:w="http://schemas.openxmlformats.org/wordprocessingml/2006/main" xmlns:w14="http://schemas.microsoft.com/office/word/2010/wordml" xmlns:w15="http://schemas.microsoft.com/office/word/2012/wordml" xmlns:w16se="http://schemas.microsoft.com/office/word/2015/wordml/symex" mc:Ignorable="w14 w15 w16se">
+<w:styles xmlns:mc="http://schemas.openxmlformats.org/markup-compatibility/2006" xmlns:r="http://schemas.openxmlformats.org/officeDocument/2006/relationships" xmlns:w="http://schemas.openxmlformats.org/wordprocessingml/2006/main" xmlns:w14="http://schemas.microsoft.com/office/word/2010/wordml" xmlns:w15="http://schemas.microsoft.com/office/word/2012/wordml" xmlns:w16cid="http://schemas.microsoft.com/office/word/2016/wordml/cid" xmlns:w16se="http://schemas.microsoft.com/office/word/2015/wordml/symex" mc:Ignorable="w14 w15 w16se w16cid">
   <w:docDefaults>
     <w:rPrDefault>
       <w:rPr>
@@ -24794,7 +24849,7 @@
       </w:pPr>
     </w:pPrDefault>
   </w:docDefaults>
-  <w:latentStyles w:defLockedState="0" w:defUIPriority="99" w:defSemiHidden="0" w:defUnhideWhenUsed="0" w:defQFormat="0" w:count="371">
+  <w:latentStyles w:defLockedState="0" w:defUIPriority="99" w:defSemiHidden="0" w:defUnhideWhenUsed="0" w:defQFormat="0" w:count="377">
     <w:lsdException w:name="Normal" w:uiPriority="0" w:qFormat="1"/>
     <w:lsdException w:name="heading 1" w:uiPriority="9" w:qFormat="1"/>
     <w:lsdException w:name="heading 2" w:semiHidden="1" w:uiPriority="9" w:unhideWhenUsed="1" w:qFormat="1"/>
@@ -24942,11 +24997,8 @@
     <w:lsdException w:name="Table 3D effects 3" w:semiHidden="1" w:unhideWhenUsed="1"/>
     <w:lsdException w:name="Table Contemporary" w:semiHidden="1" w:unhideWhenUsed="1"/>
     <w:lsdException w:name="Table Elegant" w:semiHidden="1" w:unhideWhenUsed="1"/>
-    <w:lsdException w:name="Table Professional" w:semiHidden="1" w:unhideWhenUsed="1"/>
     <w:lsdException w:name="Table Subtle 1" w:semiHidden="1" w:unhideWhenUsed="1"/>
     <w:lsdException w:name="Table Subtle 2" w:semiHidden="1" w:unhideWhenUsed="1"/>
-    <w:lsdException w:name="Table Web 1" w:semiHidden="1" w:unhideWhenUsed="1"/>
-    <w:lsdException w:name="Table Web 2" w:semiHidden="1" w:unhideWhenUsed="1"/>
     <w:lsdException w:name="Table Web 3" w:semiHidden="1" w:unhideWhenUsed="1"/>
     <w:lsdException w:name="Balloon Text" w:semiHidden="1" w:unhideWhenUsed="1"/>
     <w:lsdException w:name="Table Grid" w:uiPriority="39"/>
@@ -25166,6 +25218,12 @@
     <w:lsdException w:name="List Table 5 Dark Accent 6" w:uiPriority="50"/>
     <w:lsdException w:name="List Table 6 Colorful Accent 6" w:uiPriority="51"/>
     <w:lsdException w:name="List Table 7 Colorful Accent 6" w:uiPriority="52"/>
+    <w:lsdException w:name="Mention" w:semiHidden="1" w:unhideWhenUsed="1"/>
+    <w:lsdException w:name="Smart Hyperlink" w:semiHidden="1" w:unhideWhenUsed="1"/>
+    <w:lsdException w:name="Hashtag" w:semiHidden="1" w:unhideWhenUsed="1"/>
+    <w:lsdException w:name="Unresolved Mention" w:semiHidden="1" w:unhideWhenUsed="1"/>
+    <w:lsdException w:name="Smart Link" w:semiHidden="1" w:unhideWhenUsed="1"/>
+    <w:lsdException w:name="Smart Link Error" w:semiHidden="1" w:unhideWhenUsed="1"/>
   </w:latentStyles>
   <w:style w:type="paragraph" w:default="1" w:styleId="Normal">
     <w:name w:val="Normal"/>
@@ -25948,7 +26006,7 @@
 </file>
 
 <file path=customXml/itemProps1.xml><?xml version="1.0" encoding="utf-8"?>
-<ds:datastoreItem xmlns:ds="http://schemas.openxmlformats.org/officeDocument/2006/customXml" ds:itemID="{CF8CED5C-747D-46CC-8D6D-6EFCA6669264}">
+<ds:datastoreItem xmlns:ds="http://schemas.openxmlformats.org/officeDocument/2006/customXml" ds:itemID="{D4CB4B0B-9727-4E01-A7E9-7ADAAF9FCD96}">
   <ds:schemaRefs>
     <ds:schemaRef ds:uri="http://schemas.openxmlformats.org/officeDocument/2006/bibliography"/>
   </ds:schemaRefs>

</xml_diff>